<commit_message>
Stack, Queue, LinkedList - Dokumentation Image Added
</commit_message>
<xml_diff>
--- a/Dokumentation/Dokumentation.docx
+++ b/Dokumentation/Dokumentation.docx
@@ -1,6 +1,6 @@
 
 <file path=word/document.xml><?xml version="1.0" encoding="utf-8"?>
-<w:document xmlns:wpc="http://schemas.microsoft.com/office/word/2010/wordprocessingCanvas" xmlns:cx="http://schemas.microsoft.com/office/drawing/2014/chartex" xmlns:cx1="http://schemas.microsoft.com/office/drawing/2015/9/8/chartex" xmlns:cx2="http://schemas.microsoft.com/office/drawing/2015/10/21/chartex" xmlns:cx3="http://schemas.microsoft.com/office/drawing/2016/5/9/chartex" xmlns:cx4="http://schemas.microsoft.com/office/drawing/2016/5/10/chartex" xmlns:cx5="http://schemas.microsoft.com/office/drawing/2016/5/11/chartex" xmlns:cx6="http://schemas.microsoft.com/office/drawing/2016/5/12/chartex" xmlns:cx7="http://schemas.microsoft.com/office/drawing/2016/5/13/chartex" xmlns:cx8="http://schemas.microsoft.com/office/drawing/2016/5/14/chartex" xmlns:mc="http://schemas.openxmlformats.org/markup-compatibility/2006" xmlns:aink="http://schemas.microsoft.com/office/drawing/2016/ink" xmlns:am3d="http://schemas.microsoft.com/office/drawing/2017/model3d" xmlns:o="urn:schemas-microsoft-com:office:office" xmlns:r="http://schemas.openxmlformats.org/officeDocument/2006/relationships" xmlns:m="http://schemas.openxmlformats.org/officeDocument/2006/math" xmlns:v="urn:schemas-microsoft-com:vml" xmlns:wp14="http://schemas.microsoft.com/office/word/2010/wordprocessingDrawing" xmlns:wp="http://schemas.openxmlformats.org/drawingml/2006/wordprocessingDrawing" xmlns:w10="urn:schemas-microsoft-com:office:word" xmlns:w="http://schemas.openxmlformats.org/wordprocessingml/2006/main" xmlns:w14="http://schemas.microsoft.com/office/word/2010/wordml" xmlns:w15="http://schemas.microsoft.com/office/word/2012/wordml" xmlns:w16cex="http://schemas.microsoft.com/office/word/2018/wordml/cex" xmlns:w16cid="http://schemas.microsoft.com/office/word/2016/wordml/cid" xmlns:w16="http://schemas.microsoft.com/office/word/2018/wordml" xmlns:w16sdtdh="http://schemas.microsoft.com/office/word/2020/wordml/sdtdatahash" xmlns:w16se="http://schemas.microsoft.com/office/word/2015/wordml/symex" xmlns:wpg="http://schemas.microsoft.com/office/word/2010/wordprocessingGroup" xmlns:wpi="http://schemas.microsoft.com/office/word/2010/wordprocessingInk" xmlns:wne="http://schemas.microsoft.com/office/word/2006/wordml" xmlns:wps="http://schemas.microsoft.com/office/word/2010/wordprocessingShape" mc:Ignorable="w14 w15 w16se w16cid w16 w16cex w16sdtdh wp14">
+<w:document xmlns:wpc="http://schemas.microsoft.com/office/word/2010/wordprocessingCanvas" xmlns:mc="http://schemas.openxmlformats.org/markup-compatibility/2006" xmlns:o="urn:schemas-microsoft-com:office:office" xmlns:r="http://schemas.openxmlformats.org/officeDocument/2006/relationships" xmlns:m="http://schemas.openxmlformats.org/officeDocument/2006/math" xmlns:v="urn:schemas-microsoft-com:vml" xmlns:wp14="http://schemas.microsoft.com/office/word/2010/wordprocessingDrawing" xmlns:wp="http://schemas.openxmlformats.org/drawingml/2006/wordprocessingDrawing" xmlns:w10="urn:schemas-microsoft-com:office:word" xmlns:w="http://schemas.openxmlformats.org/wordprocessingml/2006/main" xmlns:w14="http://schemas.microsoft.com/office/word/2010/wordml" xmlns:w15="http://schemas.microsoft.com/office/word/2012/wordml" xmlns:wpg="http://schemas.microsoft.com/office/word/2010/wordprocessingGroup" xmlns:wpi="http://schemas.microsoft.com/office/word/2010/wordprocessingInk" xmlns:wne="http://schemas.microsoft.com/office/word/2006/wordml" xmlns:wps="http://schemas.microsoft.com/office/word/2010/wordprocessingShape" mc:Ignorable="w14 w15 wp14">
   <w:body>
     <w:sdt>
       <w:sdtPr>
@@ -10,7 +10,6 @@
           <w:docPartUnique/>
         </w:docPartObj>
       </w:sdtPr>
-      <w:sdtEndPr/>
       <w:sdtContent>
         <w:p/>
       </w:sdtContent>
@@ -29,6 +28,7 @@
       <w:r>
         <w:rPr>
           <w:noProof/>
+          <w:lang w:eastAsia="de-DE"/>
         </w:rPr>
         <mc:AlternateContent>
           <mc:Choice Requires="wps">
@@ -103,7 +103,6 @@
                                 <w:dataBinding w:prefixMappings="xmlns:ns0='http://purl.org/dc/elements/1.1/' xmlns:ns1='http://schemas.openxmlformats.org/package/2006/metadata/core-properties' " w:xpath="/ns1:coreProperties[1]/ns0:title[1]" w:storeItemID="{6C3C8BC8-F283-45AE-878A-BAB7291924A1}"/>
                                 <w:text/>
                               </w:sdtPr>
-                              <w:sdtEndPr/>
                               <w:sdtContent>
                                 <w:r>
                                   <w:rPr>
@@ -130,7 +129,6 @@
                               <w:dataBinding w:prefixMappings="xmlns:ns0='http://purl.org/dc/elements/1.1/' xmlns:ns1='http://schemas.openxmlformats.org/package/2006/metadata/core-properties' " w:xpath="/ns1:coreProperties[1]/ns0:subject[1]" w:storeItemID="{6C3C8BC8-F283-45AE-878A-BAB7291924A1}"/>
                               <w:text/>
                             </w:sdtPr>
-                            <w:sdtEndPr/>
                             <w:sdtContent>
                               <w:p>
                                 <w:pPr>
@@ -195,7 +193,25 @@
                                 <w:szCs w:val="24"/>
                               </w:rPr>
                               <w:tab/>
-                              <w:t>[]</w:t>
+                              <w:t>[</w:t>
+                            </w:r>
+                            <w:r>
+                              <w:rPr>
+                                <w:caps/>
+                                <w:color w:val="000000" w:themeColor="text1"/>
+                                <w:sz w:val="24"/>
+                                <w:szCs w:val="24"/>
+                              </w:rPr>
+                              <w:t>11141259</w:t>
+                            </w:r>
+                            <w:r>
+                              <w:rPr>
+                                <w:caps/>
+                                <w:color w:val="000000" w:themeColor="text1"/>
+                                <w:sz w:val="24"/>
+                                <w:szCs w:val="24"/>
+                              </w:rPr>
+                              <w:t>]</w:t>
                             </w:r>
                           </w:p>
                           <w:p>
@@ -292,7 +308,6 @@
                           <w:dataBinding w:prefixMappings="xmlns:ns0='http://purl.org/dc/elements/1.1/' xmlns:ns1='http://schemas.openxmlformats.org/package/2006/metadata/core-properties' " w:xpath="/ns1:coreProperties[1]/ns0:title[1]" w:storeItemID="{6C3C8BC8-F283-45AE-878A-BAB7291924A1}"/>
                           <w:text/>
                         </w:sdtPr>
-                        <w:sdtEndPr/>
                         <w:sdtContent>
                           <w:r>
                             <w:rPr>
@@ -319,7 +334,6 @@
                         <w:dataBinding w:prefixMappings="xmlns:ns0='http://purl.org/dc/elements/1.1/' xmlns:ns1='http://schemas.openxmlformats.org/package/2006/metadata/core-properties' " w:xpath="/ns1:coreProperties[1]/ns0:subject[1]" w:storeItemID="{6C3C8BC8-F283-45AE-878A-BAB7291924A1}"/>
                         <w:text/>
                       </w:sdtPr>
-                      <w:sdtEndPr/>
                       <w:sdtContent>
                         <w:p>
                           <w:pPr>
@@ -384,7 +398,25 @@
                           <w:szCs w:val="24"/>
                         </w:rPr>
                         <w:tab/>
-                        <w:t>[]</w:t>
+                        <w:t>[</w:t>
+                      </w:r>
+                      <w:r>
+                        <w:rPr>
+                          <w:caps/>
+                          <w:color w:val="000000" w:themeColor="text1"/>
+                          <w:sz w:val="24"/>
+                          <w:szCs w:val="24"/>
+                        </w:rPr>
+                        <w:t>11141259</w:t>
+                      </w:r>
+                      <w:r>
+                        <w:rPr>
+                          <w:caps/>
+                          <w:color w:val="000000" w:themeColor="text1"/>
+                          <w:sz w:val="24"/>
+                          <w:szCs w:val="24"/>
+                        </w:rPr>
+                        <w:t>]</w:t>
                       </w:r>
                     </w:p>
                     <w:p>
@@ -440,6 +472,8 @@
       <w:r>
         <w:br w:type="page"/>
       </w:r>
+      <w:bookmarkStart w:id="0" w:name="_GoBack"/>
+      <w:bookmarkEnd w:id="0"/>
     </w:p>
     <w:sdt>
       <w:sdtPr>
@@ -498,7 +532,7 @@
           <w:r>
             <w:fldChar w:fldCharType="separate"/>
           </w:r>
-          <w:hyperlink w:anchor="_Toc82692843" w:history="1">
+          <w:hyperlink w:anchor="_Toc82735894" w:history="1">
             <w:r>
               <w:rPr>
                 <w:rStyle w:val="Hyperlink"/>
@@ -525,7 +559,7 @@
                 <w:noProof/>
                 <w:webHidden/>
               </w:rPr>
-              <w:instrText xml:space="preserve"> PAGEREF _Toc82692843 \h </w:instrText>
+              <w:instrText xml:space="preserve"> PAGEREF _Toc82735894 \h </w:instrText>
             </w:r>
             <w:r>
               <w:rPr>
@@ -568,7 +602,7 @@
               <w:lang w:eastAsia="de-DE"/>
             </w:rPr>
           </w:pPr>
-          <w:hyperlink w:anchor="_Toc82692844" w:history="1">
+          <w:hyperlink w:anchor="_Toc82735895" w:history="1">
             <w:r>
               <w:rPr>
                 <w:rStyle w:val="Hyperlink"/>
@@ -595,7 +629,7 @@
                 <w:noProof/>
                 <w:webHidden/>
               </w:rPr>
-              <w:instrText xml:space="preserve"> PAGEREF _Toc82692844 \h </w:instrText>
+              <w:instrText xml:space="preserve"> PAGEREF _Toc82735895 \h </w:instrText>
             </w:r>
             <w:r>
               <w:rPr>
@@ -638,7 +672,7 @@
               <w:lang w:eastAsia="de-DE"/>
             </w:rPr>
           </w:pPr>
-          <w:hyperlink w:anchor="_Toc82692845" w:history="1">
+          <w:hyperlink w:anchor="_Toc82735896" w:history="1">
             <w:r>
               <w:rPr>
                 <w:rStyle w:val="Hyperlink"/>
@@ -665,7 +699,7 @@
                 <w:noProof/>
                 <w:webHidden/>
               </w:rPr>
-              <w:instrText xml:space="preserve"> PAGEREF _Toc82692845 \h </w:instrText>
+              <w:instrText xml:space="preserve"> PAGEREF _Toc82735896 \h </w:instrText>
             </w:r>
             <w:r>
               <w:rPr>
@@ -708,7 +742,7 @@
               <w:lang w:eastAsia="de-DE"/>
             </w:rPr>
           </w:pPr>
-          <w:hyperlink w:anchor="_Toc82692846" w:history="1">
+          <w:hyperlink w:anchor="_Toc82735897" w:history="1">
             <w:r>
               <w:rPr>
                 <w:rStyle w:val="Hyperlink"/>
@@ -735,7 +769,7 @@
                 <w:noProof/>
                 <w:webHidden/>
               </w:rPr>
-              <w:instrText xml:space="preserve"> PAGEREF _Toc82692846 \h </w:instrText>
+              <w:instrText xml:space="preserve"> PAGEREF _Toc82735897 \h </w:instrText>
             </w:r>
             <w:r>
               <w:rPr>
@@ -778,7 +812,7 @@
               <w:lang w:eastAsia="de-DE"/>
             </w:rPr>
           </w:pPr>
-          <w:hyperlink w:anchor="_Toc82692847" w:history="1">
+          <w:hyperlink w:anchor="_Toc82735898" w:history="1">
             <w:r>
               <w:rPr>
                 <w:rStyle w:val="Hyperlink"/>
@@ -805,7 +839,7 @@
                 <w:noProof/>
                 <w:webHidden/>
               </w:rPr>
-              <w:instrText xml:space="preserve"> PAGEREF _Toc82692847 \h </w:instrText>
+              <w:instrText xml:space="preserve"> PAGEREF _Toc82735898 \h </w:instrText>
             </w:r>
             <w:r>
               <w:rPr>
@@ -848,7 +882,7 @@
               <w:lang w:eastAsia="de-DE"/>
             </w:rPr>
           </w:pPr>
-          <w:hyperlink w:anchor="_Toc82692848" w:history="1">
+          <w:hyperlink w:anchor="_Toc82735899" w:history="1">
             <w:r>
               <w:rPr>
                 <w:rStyle w:val="Hyperlink"/>
@@ -875,7 +909,7 @@
                 <w:noProof/>
                 <w:webHidden/>
               </w:rPr>
-              <w:instrText xml:space="preserve"> PAGEREF _Toc82692848 \h </w:instrText>
+              <w:instrText xml:space="preserve"> PAGEREF _Toc82735899 \h </w:instrText>
             </w:r>
             <w:r>
               <w:rPr>
@@ -918,7 +952,7 @@
               <w:lang w:eastAsia="de-DE"/>
             </w:rPr>
           </w:pPr>
-          <w:hyperlink w:anchor="_Toc82692849" w:history="1">
+          <w:hyperlink w:anchor="_Toc82735900" w:history="1">
             <w:r>
               <w:rPr>
                 <w:rStyle w:val="Hyperlink"/>
@@ -945,7 +979,7 @@
                 <w:noProof/>
                 <w:webHidden/>
               </w:rPr>
-              <w:instrText xml:space="preserve"> PAGEREF _Toc82692849 \h </w:instrText>
+              <w:instrText xml:space="preserve"> PAGEREF _Toc82735900 \h </w:instrText>
             </w:r>
             <w:r>
               <w:rPr>
@@ -965,7 +999,7 @@
                 <w:noProof/>
                 <w:webHidden/>
               </w:rPr>
-              <w:t>5</w:t>
+              <w:t>6</w:t>
             </w:r>
             <w:r>
               <w:rPr>
@@ -988,7 +1022,7 @@
               <w:lang w:eastAsia="de-DE"/>
             </w:rPr>
           </w:pPr>
-          <w:hyperlink w:anchor="_Toc82692850" w:history="1">
+          <w:hyperlink w:anchor="_Toc82735901" w:history="1">
             <w:r>
               <w:rPr>
                 <w:rStyle w:val="Hyperlink"/>
@@ -1015,7 +1049,7 @@
                 <w:noProof/>
                 <w:webHidden/>
               </w:rPr>
-              <w:instrText xml:space="preserve"> PAGEREF _Toc82692850 \h </w:instrText>
+              <w:instrText xml:space="preserve"> PAGEREF _Toc82735901 \h </w:instrText>
             </w:r>
             <w:r>
               <w:rPr>
@@ -1035,7 +1069,7 @@
                 <w:noProof/>
                 <w:webHidden/>
               </w:rPr>
-              <w:t>6</w:t>
+              <w:t>7</w:t>
             </w:r>
             <w:r>
               <w:rPr>
@@ -1058,7 +1092,7 @@
               <w:lang w:eastAsia="de-DE"/>
             </w:rPr>
           </w:pPr>
-          <w:hyperlink w:anchor="_Toc82692851" w:history="1">
+          <w:hyperlink w:anchor="_Toc82735902" w:history="1">
             <w:r>
               <w:rPr>
                 <w:rStyle w:val="Hyperlink"/>
@@ -1085,7 +1119,7 @@
                 <w:noProof/>
                 <w:webHidden/>
               </w:rPr>
-              <w:instrText xml:space="preserve"> PAGEREF _Toc82692851 \h </w:instrText>
+              <w:instrText xml:space="preserve"> PAGEREF _Toc82735902 \h </w:instrText>
             </w:r>
             <w:r>
               <w:rPr>
@@ -1105,7 +1139,7 @@
                 <w:noProof/>
                 <w:webHidden/>
               </w:rPr>
-              <w:t>6</w:t>
+              <w:t>8</w:t>
             </w:r>
             <w:r>
               <w:rPr>
@@ -1128,7 +1162,7 @@
               <w:lang w:eastAsia="de-DE"/>
             </w:rPr>
           </w:pPr>
-          <w:hyperlink w:anchor="_Toc82692852" w:history="1">
+          <w:hyperlink w:anchor="_Toc82735903" w:history="1">
             <w:r>
               <w:rPr>
                 <w:rStyle w:val="Hyperlink"/>
@@ -1155,7 +1189,7 @@
                 <w:noProof/>
                 <w:webHidden/>
               </w:rPr>
-              <w:instrText xml:space="preserve"> PAGEREF _Toc82692852 \h </w:instrText>
+              <w:instrText xml:space="preserve"> PAGEREF _Toc82735903 \h </w:instrText>
             </w:r>
             <w:r>
               <w:rPr>
@@ -1175,7 +1209,7 @@
                 <w:noProof/>
                 <w:webHidden/>
               </w:rPr>
-              <w:t>7</w:t>
+              <w:t>8</w:t>
             </w:r>
             <w:r>
               <w:rPr>
@@ -1216,13 +1250,13 @@
       <w:pPr>
         <w:pStyle w:val="berschrift1"/>
       </w:pPr>
-      <w:bookmarkStart w:id="0" w:name="_Toc82683149"/>
-      <w:bookmarkStart w:id="1" w:name="_Toc82692843"/>
+      <w:bookmarkStart w:id="1" w:name="_Toc82683149"/>
+      <w:bookmarkStart w:id="2" w:name="_Toc82735894"/>
       <w:r>
         <w:lastRenderedPageBreak/>
         <w:t>Collection Error Codes</w:t>
       </w:r>
-      <w:bookmarkEnd w:id="1"/>
+      <w:bookmarkEnd w:id="2"/>
     </w:p>
     <w:p/>
     <w:p>
@@ -1243,6 +1277,7 @@
           <w:color w:val="000000"/>
           <w:sz w:val="19"/>
           <w:szCs w:val="19"/>
+          <w:lang w:val="en-US"/>
         </w:rPr>
       </w:pPr>
       <w:proofErr w:type="spellStart"/>
@@ -1252,10 +1287,671 @@
           <w:color w:val="2B91AF"/>
           <w:sz w:val="19"/>
           <w:szCs w:val="19"/>
+          <w:lang w:val="en-US"/>
         </w:rPr>
         <w:t>CollectionError</w:t>
       </w:r>
       <w:proofErr w:type="spellEnd"/>
+    </w:p>
+    <w:p>
+      <w:pPr>
+        <w:autoSpaceDE w:val="0"/>
+        <w:autoSpaceDN w:val="0"/>
+        <w:adjustRightInd w:val="0"/>
+        <w:spacing w:after="0" w:line="240" w:lineRule="auto"/>
+        <w:jc w:val="left"/>
+        <w:rPr>
+          <w:rFonts w:ascii="Consolas" w:hAnsi="Consolas" w:cs="Consolas"/>
+          <w:color w:val="000000"/>
+          <w:sz w:val="19"/>
+          <w:szCs w:val="19"/>
+          <w:lang w:val="en-US"/>
+        </w:rPr>
+      </w:pPr>
+      <w:r>
+        <w:rPr>
+          <w:rFonts w:ascii="Consolas" w:hAnsi="Consolas" w:cs="Consolas"/>
+          <w:color w:val="000000"/>
+          <w:sz w:val="19"/>
+          <w:szCs w:val="19"/>
+          <w:lang w:val="en-US"/>
+        </w:rPr>
+        <w:t>{</w:t>
+      </w:r>
+    </w:p>
+    <w:p>
+      <w:pPr>
+        <w:autoSpaceDE w:val="0"/>
+        <w:autoSpaceDN w:val="0"/>
+        <w:adjustRightInd w:val="0"/>
+        <w:spacing w:after="0" w:line="240" w:lineRule="auto"/>
+        <w:jc w:val="left"/>
+        <w:rPr>
+          <w:rFonts w:ascii="Consolas" w:hAnsi="Consolas" w:cs="Consolas"/>
+          <w:color w:val="000000"/>
+          <w:sz w:val="19"/>
+          <w:szCs w:val="19"/>
+          <w:lang w:val="en-US"/>
+        </w:rPr>
+      </w:pPr>
+      <w:r>
+        <w:rPr>
+          <w:rFonts w:ascii="Consolas" w:hAnsi="Consolas" w:cs="Consolas"/>
+          <w:color w:val="000000"/>
+          <w:sz w:val="19"/>
+          <w:szCs w:val="19"/>
+          <w:lang w:val="en-US"/>
+        </w:rPr>
+        <w:tab/>
+      </w:r>
+      <w:r>
+        <w:rPr>
+          <w:rFonts w:ascii="Consolas" w:hAnsi="Consolas" w:cs="Consolas"/>
+          <w:color w:val="008000"/>
+          <w:sz w:val="19"/>
+          <w:szCs w:val="19"/>
+          <w:lang w:val="en-US"/>
+        </w:rPr>
+        <w:t>// Successful / No Error</w:t>
+      </w:r>
+    </w:p>
+    <w:p>
+      <w:pPr>
+        <w:autoSpaceDE w:val="0"/>
+        <w:autoSpaceDN w:val="0"/>
+        <w:adjustRightInd w:val="0"/>
+        <w:spacing w:after="0" w:line="240" w:lineRule="auto"/>
+        <w:jc w:val="left"/>
+        <w:rPr>
+          <w:rFonts w:ascii="Consolas" w:hAnsi="Consolas" w:cs="Consolas"/>
+          <w:color w:val="000000"/>
+          <w:sz w:val="19"/>
+          <w:szCs w:val="19"/>
+          <w:lang w:val="en-US"/>
+        </w:rPr>
+      </w:pPr>
+      <w:r>
+        <w:rPr>
+          <w:rFonts w:ascii="Consolas" w:hAnsi="Consolas" w:cs="Consolas"/>
+          <w:color w:val="000000"/>
+          <w:sz w:val="19"/>
+          <w:szCs w:val="19"/>
+          <w:lang w:val="en-US"/>
+        </w:rPr>
+        <w:tab/>
+      </w:r>
+      <w:proofErr w:type="spellStart"/>
+      <w:r>
+        <w:rPr>
+          <w:rFonts w:ascii="Consolas" w:hAnsi="Consolas" w:cs="Consolas"/>
+          <w:color w:val="314F4F"/>
+          <w:sz w:val="19"/>
+          <w:szCs w:val="19"/>
+          <w:lang w:val="en-US"/>
+        </w:rPr>
+        <w:t>CollectionNoError</w:t>
+      </w:r>
+      <w:proofErr w:type="spellEnd"/>
+      <w:r>
+        <w:rPr>
+          <w:rFonts w:ascii="Consolas" w:hAnsi="Consolas" w:cs="Consolas"/>
+          <w:color w:val="000000"/>
+          <w:sz w:val="19"/>
+          <w:szCs w:val="19"/>
+          <w:lang w:val="en-US"/>
+        </w:rPr>
+        <w:t>,</w:t>
+      </w:r>
+    </w:p>
+    <w:p>
+      <w:pPr>
+        <w:autoSpaceDE w:val="0"/>
+        <w:autoSpaceDN w:val="0"/>
+        <w:adjustRightInd w:val="0"/>
+        <w:spacing w:after="0" w:line="240" w:lineRule="auto"/>
+        <w:jc w:val="left"/>
+        <w:rPr>
+          <w:rFonts w:ascii="Consolas" w:hAnsi="Consolas" w:cs="Consolas"/>
+          <w:color w:val="000000"/>
+          <w:sz w:val="19"/>
+          <w:szCs w:val="19"/>
+          <w:lang w:val="en-US"/>
+        </w:rPr>
+      </w:pPr>
+      <w:r>
+        <w:rPr>
+          <w:rFonts w:ascii="Consolas" w:hAnsi="Consolas" w:cs="Consolas"/>
+          <w:color w:val="000000"/>
+          <w:sz w:val="19"/>
+          <w:szCs w:val="19"/>
+          <w:lang w:val="en-US"/>
+        </w:rPr>
+        <w:tab/>
+      </w:r>
+    </w:p>
+    <w:p>
+      <w:pPr>
+        <w:autoSpaceDE w:val="0"/>
+        <w:autoSpaceDN w:val="0"/>
+        <w:adjustRightInd w:val="0"/>
+        <w:spacing w:after="0" w:line="240" w:lineRule="auto"/>
+        <w:jc w:val="left"/>
+        <w:rPr>
+          <w:rFonts w:ascii="Consolas" w:hAnsi="Consolas" w:cs="Consolas"/>
+          <w:color w:val="000000"/>
+          <w:sz w:val="19"/>
+          <w:szCs w:val="19"/>
+          <w:lang w:val="en-US"/>
+        </w:rPr>
+      </w:pPr>
+      <w:r>
+        <w:rPr>
+          <w:rFonts w:ascii="Consolas" w:hAnsi="Consolas" w:cs="Consolas"/>
+          <w:color w:val="000000"/>
+          <w:sz w:val="19"/>
+          <w:szCs w:val="19"/>
+          <w:lang w:val="en-US"/>
+        </w:rPr>
+        <w:tab/>
+      </w:r>
+      <w:r>
+        <w:rPr>
+          <w:rFonts w:ascii="Consolas" w:hAnsi="Consolas" w:cs="Consolas"/>
+          <w:color w:val="008000"/>
+          <w:sz w:val="19"/>
+          <w:szCs w:val="19"/>
+          <w:lang w:val="en-US"/>
+        </w:rPr>
+        <w:t xml:space="preserve">// </w:t>
+      </w:r>
+      <w:proofErr w:type="gramStart"/>
+      <w:r>
+        <w:rPr>
+          <w:rFonts w:ascii="Consolas" w:hAnsi="Consolas" w:cs="Consolas"/>
+          <w:color w:val="008000"/>
+          <w:sz w:val="19"/>
+          <w:szCs w:val="19"/>
+          <w:lang w:val="en-US"/>
+        </w:rPr>
+        <w:t>Some</w:t>
+      </w:r>
+      <w:proofErr w:type="gramEnd"/>
+      <w:r>
+        <w:rPr>
+          <w:rFonts w:ascii="Consolas" w:hAnsi="Consolas" w:cs="Consolas"/>
+          <w:color w:val="008000"/>
+          <w:sz w:val="19"/>
+          <w:szCs w:val="19"/>
+          <w:lang w:val="en-US"/>
+        </w:rPr>
+        <w:t xml:space="preserve"> internal allocation failed</w:t>
+      </w:r>
+    </w:p>
+    <w:p>
+      <w:pPr>
+        <w:autoSpaceDE w:val="0"/>
+        <w:autoSpaceDN w:val="0"/>
+        <w:adjustRightInd w:val="0"/>
+        <w:spacing w:after="0" w:line="240" w:lineRule="auto"/>
+        <w:jc w:val="left"/>
+        <w:rPr>
+          <w:rFonts w:ascii="Consolas" w:hAnsi="Consolas" w:cs="Consolas"/>
+          <w:color w:val="000000"/>
+          <w:sz w:val="19"/>
+          <w:szCs w:val="19"/>
+          <w:lang w:val="en-US"/>
+        </w:rPr>
+      </w:pPr>
+      <w:r>
+        <w:rPr>
+          <w:rFonts w:ascii="Consolas" w:hAnsi="Consolas" w:cs="Consolas"/>
+          <w:color w:val="000000"/>
+          <w:sz w:val="19"/>
+          <w:szCs w:val="19"/>
+          <w:lang w:val="en-US"/>
+        </w:rPr>
+        <w:tab/>
+      </w:r>
+      <w:proofErr w:type="spellStart"/>
+      <w:r>
+        <w:rPr>
+          <w:rFonts w:ascii="Consolas" w:hAnsi="Consolas" w:cs="Consolas"/>
+          <w:color w:val="314F4F"/>
+          <w:sz w:val="19"/>
+          <w:szCs w:val="19"/>
+          <w:lang w:val="en-US"/>
+        </w:rPr>
+        <w:t>CollectionOutOfMemory</w:t>
+      </w:r>
+      <w:proofErr w:type="spellEnd"/>
+      <w:r>
+        <w:rPr>
+          <w:rFonts w:ascii="Consolas" w:hAnsi="Consolas" w:cs="Consolas"/>
+          <w:color w:val="000000"/>
+          <w:sz w:val="19"/>
+          <w:szCs w:val="19"/>
+          <w:lang w:val="en-US"/>
+        </w:rPr>
+        <w:t>,</w:t>
+      </w:r>
+    </w:p>
+    <w:p>
+      <w:pPr>
+        <w:autoSpaceDE w:val="0"/>
+        <w:autoSpaceDN w:val="0"/>
+        <w:adjustRightInd w:val="0"/>
+        <w:spacing w:after="0" w:line="240" w:lineRule="auto"/>
+        <w:jc w:val="left"/>
+        <w:rPr>
+          <w:rFonts w:ascii="Consolas" w:hAnsi="Consolas" w:cs="Consolas"/>
+          <w:color w:val="000000"/>
+          <w:sz w:val="19"/>
+          <w:szCs w:val="19"/>
+          <w:lang w:val="en-US"/>
+        </w:rPr>
+      </w:pPr>
+    </w:p>
+    <w:p>
+      <w:pPr>
+        <w:autoSpaceDE w:val="0"/>
+        <w:autoSpaceDN w:val="0"/>
+        <w:adjustRightInd w:val="0"/>
+        <w:spacing w:after="0" w:line="240" w:lineRule="auto"/>
+        <w:jc w:val="left"/>
+        <w:rPr>
+          <w:rFonts w:ascii="Consolas" w:hAnsi="Consolas" w:cs="Consolas"/>
+          <w:color w:val="000000"/>
+          <w:sz w:val="19"/>
+          <w:szCs w:val="19"/>
+          <w:lang w:val="en-US"/>
+        </w:rPr>
+      </w:pPr>
+      <w:r>
+        <w:rPr>
+          <w:rFonts w:ascii="Consolas" w:hAnsi="Consolas" w:cs="Consolas"/>
+          <w:color w:val="000000"/>
+          <w:sz w:val="19"/>
+          <w:szCs w:val="19"/>
+          <w:lang w:val="en-US"/>
+        </w:rPr>
+        <w:tab/>
+      </w:r>
+      <w:r>
+        <w:rPr>
+          <w:rFonts w:ascii="Consolas" w:hAnsi="Consolas" w:cs="Consolas"/>
+          <w:color w:val="008000"/>
+          <w:sz w:val="19"/>
+          <w:szCs w:val="19"/>
+          <w:lang w:val="en-US"/>
+        </w:rPr>
+        <w:t>// There is no data to pull.</w:t>
+      </w:r>
+    </w:p>
+    <w:p>
+      <w:pPr>
+        <w:autoSpaceDE w:val="0"/>
+        <w:autoSpaceDN w:val="0"/>
+        <w:adjustRightInd w:val="0"/>
+        <w:spacing w:after="0" w:line="240" w:lineRule="auto"/>
+        <w:jc w:val="left"/>
+        <w:rPr>
+          <w:rFonts w:ascii="Consolas" w:hAnsi="Consolas" w:cs="Consolas"/>
+          <w:color w:val="000000"/>
+          <w:sz w:val="19"/>
+          <w:szCs w:val="19"/>
+          <w:lang w:val="en-US"/>
+        </w:rPr>
+      </w:pPr>
+      <w:r>
+        <w:rPr>
+          <w:rFonts w:ascii="Consolas" w:hAnsi="Consolas" w:cs="Consolas"/>
+          <w:color w:val="000000"/>
+          <w:sz w:val="19"/>
+          <w:szCs w:val="19"/>
+          <w:lang w:val="en-US"/>
+        </w:rPr>
+        <w:tab/>
+      </w:r>
+      <w:proofErr w:type="spellStart"/>
+      <w:r>
+        <w:rPr>
+          <w:rFonts w:ascii="Consolas" w:hAnsi="Consolas" w:cs="Consolas"/>
+          <w:color w:val="314F4F"/>
+          <w:sz w:val="19"/>
+          <w:szCs w:val="19"/>
+          <w:lang w:val="en-US"/>
+        </w:rPr>
+        <w:t>CollectionEmpty</w:t>
+      </w:r>
+      <w:proofErr w:type="spellEnd"/>
+      <w:r>
+        <w:rPr>
+          <w:rFonts w:ascii="Consolas" w:hAnsi="Consolas" w:cs="Consolas"/>
+          <w:color w:val="000000"/>
+          <w:sz w:val="19"/>
+          <w:szCs w:val="19"/>
+          <w:lang w:val="en-US"/>
+        </w:rPr>
+        <w:t>,</w:t>
+      </w:r>
+    </w:p>
+    <w:p>
+      <w:pPr>
+        <w:autoSpaceDE w:val="0"/>
+        <w:autoSpaceDN w:val="0"/>
+        <w:adjustRightInd w:val="0"/>
+        <w:spacing w:after="0" w:line="240" w:lineRule="auto"/>
+        <w:jc w:val="left"/>
+        <w:rPr>
+          <w:rFonts w:ascii="Consolas" w:hAnsi="Consolas" w:cs="Consolas"/>
+          <w:color w:val="000000"/>
+          <w:sz w:val="19"/>
+          <w:szCs w:val="19"/>
+          <w:lang w:val="en-US"/>
+        </w:rPr>
+      </w:pPr>
+    </w:p>
+    <w:p>
+      <w:pPr>
+        <w:autoSpaceDE w:val="0"/>
+        <w:autoSpaceDN w:val="0"/>
+        <w:adjustRightInd w:val="0"/>
+        <w:spacing w:after="0" w:line="240" w:lineRule="auto"/>
+        <w:jc w:val="left"/>
+        <w:rPr>
+          <w:rFonts w:ascii="Consolas" w:hAnsi="Consolas" w:cs="Consolas"/>
+          <w:color w:val="000000"/>
+          <w:sz w:val="19"/>
+          <w:szCs w:val="19"/>
+          <w:lang w:val="en-US"/>
+        </w:rPr>
+      </w:pPr>
+      <w:r>
+        <w:rPr>
+          <w:rFonts w:ascii="Consolas" w:hAnsi="Consolas" w:cs="Consolas"/>
+          <w:color w:val="000000"/>
+          <w:sz w:val="19"/>
+          <w:szCs w:val="19"/>
+          <w:lang w:val="en-US"/>
+        </w:rPr>
+        <w:tab/>
+      </w:r>
+      <w:r>
+        <w:rPr>
+          <w:rFonts w:ascii="Consolas" w:hAnsi="Consolas" w:cs="Consolas"/>
+          <w:color w:val="008000"/>
+          <w:sz w:val="19"/>
+          <w:szCs w:val="19"/>
+          <w:lang w:val="en-US"/>
+        </w:rPr>
+        <w:t xml:space="preserve">// </w:t>
+      </w:r>
+      <w:proofErr w:type="gramStart"/>
+      <w:r>
+        <w:rPr>
+          <w:rFonts w:ascii="Consolas" w:hAnsi="Consolas" w:cs="Consolas"/>
+          <w:color w:val="008000"/>
+          <w:sz w:val="19"/>
+          <w:szCs w:val="19"/>
+          <w:lang w:val="en-US"/>
+        </w:rPr>
+        <w:t>Specified</w:t>
+      </w:r>
+      <w:proofErr w:type="gramEnd"/>
+      <w:r>
+        <w:rPr>
+          <w:rFonts w:ascii="Consolas" w:hAnsi="Consolas" w:cs="Consolas"/>
+          <w:color w:val="008000"/>
+          <w:sz w:val="19"/>
+          <w:szCs w:val="19"/>
+          <w:lang w:val="en-US"/>
+        </w:rPr>
+        <w:t xml:space="preserve"> index points not to any data.</w:t>
+      </w:r>
+    </w:p>
+    <w:p>
+      <w:pPr>
+        <w:autoSpaceDE w:val="0"/>
+        <w:autoSpaceDN w:val="0"/>
+        <w:adjustRightInd w:val="0"/>
+        <w:spacing w:after="0" w:line="240" w:lineRule="auto"/>
+        <w:jc w:val="left"/>
+        <w:rPr>
+          <w:rFonts w:ascii="Consolas" w:hAnsi="Consolas" w:cs="Consolas"/>
+          <w:color w:val="000000"/>
+          <w:sz w:val="19"/>
+          <w:szCs w:val="19"/>
+          <w:lang w:val="en-US"/>
+        </w:rPr>
+      </w:pPr>
+      <w:r>
+        <w:rPr>
+          <w:rFonts w:ascii="Consolas" w:hAnsi="Consolas" w:cs="Consolas"/>
+          <w:color w:val="000000"/>
+          <w:sz w:val="19"/>
+          <w:szCs w:val="19"/>
+          <w:lang w:val="en-US"/>
+        </w:rPr>
+        <w:tab/>
+      </w:r>
+      <w:proofErr w:type="spellStart"/>
+      <w:r>
+        <w:rPr>
+          <w:rFonts w:ascii="Consolas" w:hAnsi="Consolas" w:cs="Consolas"/>
+          <w:color w:val="314F4F"/>
+          <w:sz w:val="19"/>
+          <w:szCs w:val="19"/>
+          <w:lang w:val="en-US"/>
+        </w:rPr>
+        <w:t>CollectionArrayIndexOutOfBounds</w:t>
+      </w:r>
+      <w:proofErr w:type="spellEnd"/>
+      <w:r>
+        <w:rPr>
+          <w:rFonts w:ascii="Consolas" w:hAnsi="Consolas" w:cs="Consolas"/>
+          <w:color w:val="000000"/>
+          <w:sz w:val="19"/>
+          <w:szCs w:val="19"/>
+          <w:lang w:val="en-US"/>
+        </w:rPr>
+        <w:t>,</w:t>
+      </w:r>
+    </w:p>
+    <w:p>
+      <w:pPr>
+        <w:autoSpaceDE w:val="0"/>
+        <w:autoSpaceDN w:val="0"/>
+        <w:adjustRightInd w:val="0"/>
+        <w:spacing w:after="0" w:line="240" w:lineRule="auto"/>
+        <w:jc w:val="left"/>
+        <w:rPr>
+          <w:rFonts w:ascii="Consolas" w:hAnsi="Consolas" w:cs="Consolas"/>
+          <w:color w:val="000000"/>
+          <w:sz w:val="19"/>
+          <w:szCs w:val="19"/>
+          <w:lang w:val="en-US"/>
+        </w:rPr>
+      </w:pPr>
+    </w:p>
+    <w:p>
+      <w:pPr>
+        <w:autoSpaceDE w:val="0"/>
+        <w:autoSpaceDN w:val="0"/>
+        <w:adjustRightInd w:val="0"/>
+        <w:spacing w:after="0" w:line="240" w:lineRule="auto"/>
+        <w:jc w:val="left"/>
+        <w:rPr>
+          <w:rFonts w:ascii="Consolas" w:hAnsi="Consolas" w:cs="Consolas"/>
+          <w:color w:val="000000"/>
+          <w:sz w:val="19"/>
+          <w:szCs w:val="19"/>
+          <w:lang w:val="en-US"/>
+        </w:rPr>
+      </w:pPr>
+      <w:r>
+        <w:rPr>
+          <w:rFonts w:ascii="Consolas" w:hAnsi="Consolas" w:cs="Consolas"/>
+          <w:color w:val="000000"/>
+          <w:sz w:val="19"/>
+          <w:szCs w:val="19"/>
+          <w:lang w:val="en-US"/>
+        </w:rPr>
+        <w:tab/>
+      </w:r>
+      <w:r>
+        <w:rPr>
+          <w:rFonts w:ascii="Consolas" w:hAnsi="Consolas" w:cs="Consolas"/>
+          <w:color w:val="008000"/>
+          <w:sz w:val="19"/>
+          <w:szCs w:val="19"/>
+          <w:lang w:val="en-US"/>
+        </w:rPr>
+        <w:t>// Specified '</w:t>
+      </w:r>
+      <w:proofErr w:type="spellStart"/>
+      <w:r>
+        <w:rPr>
+          <w:rFonts w:ascii="Consolas" w:hAnsi="Consolas" w:cs="Consolas"/>
+          <w:color w:val="008000"/>
+          <w:sz w:val="19"/>
+          <w:szCs w:val="19"/>
+          <w:lang w:val="en-US"/>
+        </w:rPr>
+        <w:t>ElementSize</w:t>
+      </w:r>
+      <w:proofErr w:type="spellEnd"/>
+      <w:r>
+        <w:rPr>
+          <w:rFonts w:ascii="Consolas" w:hAnsi="Consolas" w:cs="Consolas"/>
+          <w:color w:val="008000"/>
+          <w:sz w:val="19"/>
+          <w:szCs w:val="19"/>
+          <w:lang w:val="en-US"/>
+        </w:rPr>
+        <w:t>' was Zero.</w:t>
+      </w:r>
+    </w:p>
+    <w:p>
+      <w:pPr>
+        <w:autoSpaceDE w:val="0"/>
+        <w:autoSpaceDN w:val="0"/>
+        <w:adjustRightInd w:val="0"/>
+        <w:spacing w:after="0" w:line="240" w:lineRule="auto"/>
+        <w:jc w:val="left"/>
+        <w:rPr>
+          <w:rFonts w:ascii="Consolas" w:hAnsi="Consolas" w:cs="Consolas"/>
+          <w:color w:val="000000"/>
+          <w:sz w:val="19"/>
+          <w:szCs w:val="19"/>
+          <w:lang w:val="en-US"/>
+        </w:rPr>
+      </w:pPr>
+      <w:r>
+        <w:rPr>
+          <w:rFonts w:ascii="Consolas" w:hAnsi="Consolas" w:cs="Consolas"/>
+          <w:color w:val="000000"/>
+          <w:sz w:val="19"/>
+          <w:szCs w:val="19"/>
+          <w:lang w:val="en-US"/>
+        </w:rPr>
+        <w:tab/>
+      </w:r>
+      <w:proofErr w:type="spellStart"/>
+      <w:r>
+        <w:rPr>
+          <w:rFonts w:ascii="Consolas" w:hAnsi="Consolas" w:cs="Consolas"/>
+          <w:color w:val="314F4F"/>
+          <w:sz w:val="19"/>
+          <w:szCs w:val="19"/>
+          <w:lang w:val="en-US"/>
+        </w:rPr>
+        <w:t>CollectionNoElementSizeSpecified</w:t>
+      </w:r>
+      <w:proofErr w:type="spellEnd"/>
+      <w:r>
+        <w:rPr>
+          <w:rFonts w:ascii="Consolas" w:hAnsi="Consolas" w:cs="Consolas"/>
+          <w:color w:val="000000"/>
+          <w:sz w:val="19"/>
+          <w:szCs w:val="19"/>
+          <w:lang w:val="en-US"/>
+        </w:rPr>
+        <w:t>,</w:t>
+      </w:r>
+    </w:p>
+    <w:p>
+      <w:pPr>
+        <w:autoSpaceDE w:val="0"/>
+        <w:autoSpaceDN w:val="0"/>
+        <w:adjustRightInd w:val="0"/>
+        <w:spacing w:after="0" w:line="240" w:lineRule="auto"/>
+        <w:jc w:val="left"/>
+        <w:rPr>
+          <w:rFonts w:ascii="Consolas" w:hAnsi="Consolas" w:cs="Consolas"/>
+          <w:color w:val="000000"/>
+          <w:sz w:val="19"/>
+          <w:szCs w:val="19"/>
+          <w:lang w:val="en-US"/>
+        </w:rPr>
+      </w:pPr>
+    </w:p>
+    <w:p>
+      <w:pPr>
+        <w:autoSpaceDE w:val="0"/>
+        <w:autoSpaceDN w:val="0"/>
+        <w:adjustRightInd w:val="0"/>
+        <w:spacing w:after="0" w:line="240" w:lineRule="auto"/>
+        <w:jc w:val="left"/>
+        <w:rPr>
+          <w:rFonts w:ascii="Consolas" w:hAnsi="Consolas" w:cs="Consolas"/>
+          <w:color w:val="000000"/>
+          <w:sz w:val="19"/>
+          <w:szCs w:val="19"/>
+          <w:lang w:val="en-US"/>
+        </w:rPr>
+      </w:pPr>
+      <w:r>
+        <w:rPr>
+          <w:rFonts w:ascii="Consolas" w:hAnsi="Consolas" w:cs="Consolas"/>
+          <w:color w:val="000000"/>
+          <w:sz w:val="19"/>
+          <w:szCs w:val="19"/>
+          <w:lang w:val="en-US"/>
+        </w:rPr>
+        <w:tab/>
+      </w:r>
+      <w:r>
+        <w:rPr>
+          <w:rFonts w:ascii="Consolas" w:hAnsi="Consolas" w:cs="Consolas"/>
+          <w:color w:val="008000"/>
+          <w:sz w:val="19"/>
+          <w:szCs w:val="19"/>
+          <w:lang w:val="en-US"/>
+        </w:rPr>
+        <w:t xml:space="preserve">// </w:t>
+      </w:r>
+      <w:proofErr w:type="gramStart"/>
+      <w:r>
+        <w:rPr>
+          <w:rFonts w:ascii="Consolas" w:hAnsi="Consolas" w:cs="Consolas"/>
+          <w:color w:val="008000"/>
+          <w:sz w:val="19"/>
+          <w:szCs w:val="19"/>
+          <w:lang w:val="en-US"/>
+        </w:rPr>
+        <w:t>Specified</w:t>
+      </w:r>
+      <w:proofErr w:type="gramEnd"/>
+      <w:r>
+        <w:rPr>
+          <w:rFonts w:ascii="Consolas" w:hAnsi="Consolas" w:cs="Consolas"/>
+          <w:color w:val="008000"/>
+          <w:sz w:val="19"/>
+          <w:szCs w:val="19"/>
+          <w:lang w:val="en-US"/>
+        </w:rPr>
+        <w:t xml:space="preserve"> 'data' is Null-Pointer</w:t>
+      </w:r>
     </w:p>
     <w:p>
       <w:pPr>
@@ -1277,103 +1973,7 @@
           <w:color w:val="000000"/>
           <w:sz w:val="19"/>
           <w:szCs w:val="19"/>
-        </w:rPr>
-        <w:t>{</w:t>
-      </w:r>
-    </w:p>
-    <w:p>
-      <w:pPr>
-        <w:autoSpaceDE w:val="0"/>
-        <w:autoSpaceDN w:val="0"/>
-        <w:adjustRightInd w:val="0"/>
-        <w:spacing w:after="0" w:line="240" w:lineRule="auto"/>
-        <w:jc w:val="left"/>
-        <w:rPr>
-          <w:rFonts w:ascii="Consolas" w:hAnsi="Consolas" w:cs="Consolas"/>
-          <w:color w:val="000000"/>
-          <w:sz w:val="19"/>
-          <w:szCs w:val="19"/>
-        </w:rPr>
-      </w:pPr>
-      <w:r>
-        <w:rPr>
-          <w:rFonts w:ascii="Consolas" w:hAnsi="Consolas" w:cs="Consolas"/>
-          <w:color w:val="000000"/>
-          <w:sz w:val="19"/>
-          <w:szCs w:val="19"/>
-        </w:rPr>
-        <w:tab/>
-      </w:r>
-      <w:r>
-        <w:rPr>
-          <w:rFonts w:ascii="Consolas" w:hAnsi="Consolas" w:cs="Consolas"/>
-          <w:color w:val="008000"/>
-          <w:sz w:val="19"/>
-          <w:szCs w:val="19"/>
-        </w:rPr>
-        <w:t xml:space="preserve">// </w:t>
-      </w:r>
-      <w:proofErr w:type="spellStart"/>
-      <w:r>
-        <w:rPr>
-          <w:rFonts w:ascii="Consolas" w:hAnsi="Consolas" w:cs="Consolas"/>
-          <w:color w:val="008000"/>
-          <w:sz w:val="19"/>
-          <w:szCs w:val="19"/>
-        </w:rPr>
-        <w:t>Successful</w:t>
-      </w:r>
-      <w:proofErr w:type="spellEnd"/>
-      <w:r>
-        <w:rPr>
-          <w:rFonts w:ascii="Consolas" w:hAnsi="Consolas" w:cs="Consolas"/>
-          <w:color w:val="008000"/>
-          <w:sz w:val="19"/>
-          <w:szCs w:val="19"/>
-        </w:rPr>
-        <w:t xml:space="preserve"> / </w:t>
-      </w:r>
-      <w:proofErr w:type="spellStart"/>
-      <w:r>
-        <w:rPr>
-          <w:rFonts w:ascii="Consolas" w:hAnsi="Consolas" w:cs="Consolas"/>
-          <w:color w:val="008000"/>
-          <w:sz w:val="19"/>
-          <w:szCs w:val="19"/>
-        </w:rPr>
-        <w:t>No</w:t>
-      </w:r>
-      <w:proofErr w:type="spellEnd"/>
-      <w:r>
-        <w:rPr>
-          <w:rFonts w:ascii="Consolas" w:hAnsi="Consolas" w:cs="Consolas"/>
-          <w:color w:val="008000"/>
-          <w:sz w:val="19"/>
-          <w:szCs w:val="19"/>
-        </w:rPr>
-        <w:t xml:space="preserve"> Error</w:t>
-      </w:r>
-    </w:p>
-    <w:p>
-      <w:pPr>
-        <w:autoSpaceDE w:val="0"/>
-        <w:autoSpaceDN w:val="0"/>
-        <w:adjustRightInd w:val="0"/>
-        <w:spacing w:after="0" w:line="240" w:lineRule="auto"/>
-        <w:jc w:val="left"/>
-        <w:rPr>
-          <w:rFonts w:ascii="Consolas" w:hAnsi="Consolas" w:cs="Consolas"/>
-          <w:color w:val="000000"/>
-          <w:sz w:val="19"/>
-          <w:szCs w:val="19"/>
-        </w:rPr>
-      </w:pPr>
-      <w:r>
-        <w:rPr>
-          <w:rFonts w:ascii="Consolas" w:hAnsi="Consolas" w:cs="Consolas"/>
-          <w:color w:val="000000"/>
-          <w:sz w:val="19"/>
-          <w:szCs w:val="19"/>
+          <w:lang w:val="en-US"/>
         </w:rPr>
         <w:tab/>
       </w:r>
@@ -1385,159 +1985,7 @@
           <w:sz w:val="19"/>
           <w:szCs w:val="19"/>
         </w:rPr>
-        <w:t>CollectionNoError</w:t>
-      </w:r>
-      <w:proofErr w:type="spellEnd"/>
-      <w:r>
-        <w:rPr>
-          <w:rFonts w:ascii="Consolas" w:hAnsi="Consolas" w:cs="Consolas"/>
-          <w:color w:val="000000"/>
-          <w:sz w:val="19"/>
-          <w:szCs w:val="19"/>
-        </w:rPr>
-        <w:t>,</w:t>
-      </w:r>
-    </w:p>
-    <w:p>
-      <w:pPr>
-        <w:autoSpaceDE w:val="0"/>
-        <w:autoSpaceDN w:val="0"/>
-        <w:adjustRightInd w:val="0"/>
-        <w:spacing w:after="0" w:line="240" w:lineRule="auto"/>
-        <w:jc w:val="left"/>
-        <w:rPr>
-          <w:rFonts w:ascii="Consolas" w:hAnsi="Consolas" w:cs="Consolas"/>
-          <w:color w:val="000000"/>
-          <w:sz w:val="19"/>
-          <w:szCs w:val="19"/>
-        </w:rPr>
-      </w:pPr>
-      <w:r>
-        <w:rPr>
-          <w:rFonts w:ascii="Consolas" w:hAnsi="Consolas" w:cs="Consolas"/>
-          <w:color w:val="000000"/>
-          <w:sz w:val="19"/>
-          <w:szCs w:val="19"/>
-        </w:rPr>
-        <w:tab/>
-      </w:r>
-    </w:p>
-    <w:p>
-      <w:pPr>
-        <w:autoSpaceDE w:val="0"/>
-        <w:autoSpaceDN w:val="0"/>
-        <w:adjustRightInd w:val="0"/>
-        <w:spacing w:after="0" w:line="240" w:lineRule="auto"/>
-        <w:jc w:val="left"/>
-        <w:rPr>
-          <w:rFonts w:ascii="Consolas" w:hAnsi="Consolas" w:cs="Consolas"/>
-          <w:color w:val="000000"/>
-          <w:sz w:val="19"/>
-          <w:szCs w:val="19"/>
-        </w:rPr>
-      </w:pPr>
-      <w:r>
-        <w:rPr>
-          <w:rFonts w:ascii="Consolas" w:hAnsi="Consolas" w:cs="Consolas"/>
-          <w:color w:val="000000"/>
-          <w:sz w:val="19"/>
-          <w:szCs w:val="19"/>
-        </w:rPr>
-        <w:tab/>
-      </w:r>
-      <w:r>
-        <w:rPr>
-          <w:rFonts w:ascii="Consolas" w:hAnsi="Consolas" w:cs="Consolas"/>
-          <w:color w:val="008000"/>
-          <w:sz w:val="19"/>
-          <w:szCs w:val="19"/>
-        </w:rPr>
-        <w:t xml:space="preserve">// </w:t>
-      </w:r>
-      <w:proofErr w:type="spellStart"/>
-      <w:r>
-        <w:rPr>
-          <w:rFonts w:ascii="Consolas" w:hAnsi="Consolas" w:cs="Consolas"/>
-          <w:color w:val="008000"/>
-          <w:sz w:val="19"/>
-          <w:szCs w:val="19"/>
-        </w:rPr>
-        <w:t>Some</w:t>
-      </w:r>
-      <w:proofErr w:type="spellEnd"/>
-      <w:r>
-        <w:rPr>
-          <w:rFonts w:ascii="Consolas" w:hAnsi="Consolas" w:cs="Consolas"/>
-          <w:color w:val="008000"/>
-          <w:sz w:val="19"/>
-          <w:szCs w:val="19"/>
-        </w:rPr>
-        <w:t xml:space="preserve"> internal </w:t>
-      </w:r>
-      <w:proofErr w:type="spellStart"/>
-      <w:r>
-        <w:rPr>
-          <w:rFonts w:ascii="Consolas" w:hAnsi="Consolas" w:cs="Consolas"/>
-          <w:color w:val="008000"/>
-          <w:sz w:val="19"/>
-          <w:szCs w:val="19"/>
-        </w:rPr>
-        <w:t>allocation</w:t>
-      </w:r>
-      <w:proofErr w:type="spellEnd"/>
-      <w:r>
-        <w:rPr>
-          <w:rFonts w:ascii="Consolas" w:hAnsi="Consolas" w:cs="Consolas"/>
-          <w:color w:val="008000"/>
-          <w:sz w:val="19"/>
-          <w:szCs w:val="19"/>
-        </w:rPr>
-        <w:t xml:space="preserve"> </w:t>
-      </w:r>
-      <w:proofErr w:type="spellStart"/>
-      <w:r>
-        <w:rPr>
-          <w:rFonts w:ascii="Consolas" w:hAnsi="Consolas" w:cs="Consolas"/>
-          <w:color w:val="008000"/>
-          <w:sz w:val="19"/>
-          <w:szCs w:val="19"/>
-        </w:rPr>
-        <w:t>failed</w:t>
-      </w:r>
-      <w:proofErr w:type="spellEnd"/>
-    </w:p>
-    <w:p>
-      <w:pPr>
-        <w:autoSpaceDE w:val="0"/>
-        <w:autoSpaceDN w:val="0"/>
-        <w:adjustRightInd w:val="0"/>
-        <w:spacing w:after="0" w:line="240" w:lineRule="auto"/>
-        <w:jc w:val="left"/>
-        <w:rPr>
-          <w:rFonts w:ascii="Consolas" w:hAnsi="Consolas" w:cs="Consolas"/>
-          <w:color w:val="000000"/>
-          <w:sz w:val="19"/>
-          <w:szCs w:val="19"/>
-        </w:rPr>
-      </w:pPr>
-      <w:r>
-        <w:rPr>
-          <w:rFonts w:ascii="Consolas" w:hAnsi="Consolas" w:cs="Consolas"/>
-          <w:color w:val="000000"/>
-          <w:sz w:val="19"/>
-          <w:szCs w:val="19"/>
-        </w:rPr>
-        <w:tab/>
-      </w:r>
-      <w:proofErr w:type="spellStart"/>
-      <w:r>
-        <w:rPr>
-          <w:rFonts w:ascii="Consolas" w:hAnsi="Consolas" w:cs="Consolas"/>
-          <w:color w:val="314F4F"/>
-          <w:sz w:val="19"/>
-          <w:szCs w:val="19"/>
-        </w:rPr>
-        <w:t>CollectionOutOfMemory</w:t>
+        <w:t>CollectionElementIsNullPointer</w:t>
       </w:r>
       <w:proofErr w:type="spellEnd"/>
       <w:r>
@@ -1595,7 +2043,7 @@
           <w:sz w:val="19"/>
           <w:szCs w:val="19"/>
         </w:rPr>
-        <w:t xml:space="preserve">// </w:t>
+        <w:t>//</w:t>
       </w:r>
       <w:proofErr w:type="spellStart"/>
       <w:r>
@@ -1605,7 +2053,7 @@
           <w:sz w:val="19"/>
           <w:szCs w:val="19"/>
         </w:rPr>
-        <w:t>There</w:t>
+        <w:t>Dictionary</w:t>
       </w:r>
       <w:proofErr w:type="spellEnd"/>
       <w:r>
@@ -1616,674 +2064,6 @@
           <w:szCs w:val="19"/>
         </w:rPr>
         <w:t xml:space="preserve"> </w:t>
-      </w:r>
-      <w:proofErr w:type="spellStart"/>
-      <w:r>
-        <w:rPr>
-          <w:rFonts w:ascii="Consolas" w:hAnsi="Consolas" w:cs="Consolas"/>
-          <w:color w:val="008000"/>
-          <w:sz w:val="19"/>
-          <w:szCs w:val="19"/>
-        </w:rPr>
-        <w:t>is</w:t>
-      </w:r>
-      <w:proofErr w:type="spellEnd"/>
-      <w:r>
-        <w:rPr>
-          <w:rFonts w:ascii="Consolas" w:hAnsi="Consolas" w:cs="Consolas"/>
-          <w:color w:val="008000"/>
-          <w:sz w:val="19"/>
-          <w:szCs w:val="19"/>
-        </w:rPr>
-        <w:t xml:space="preserve"> </w:t>
-      </w:r>
-      <w:proofErr w:type="spellStart"/>
-      <w:r>
-        <w:rPr>
-          <w:rFonts w:ascii="Consolas" w:hAnsi="Consolas" w:cs="Consolas"/>
-          <w:color w:val="008000"/>
-          <w:sz w:val="19"/>
-          <w:szCs w:val="19"/>
-        </w:rPr>
-        <w:t>no</w:t>
-      </w:r>
-      <w:proofErr w:type="spellEnd"/>
-      <w:r>
-        <w:rPr>
-          <w:rFonts w:ascii="Consolas" w:hAnsi="Consolas" w:cs="Consolas"/>
-          <w:color w:val="008000"/>
-          <w:sz w:val="19"/>
-          <w:szCs w:val="19"/>
-        </w:rPr>
-        <w:t xml:space="preserve"> </w:t>
-      </w:r>
-      <w:proofErr w:type="spellStart"/>
-      <w:r>
-        <w:rPr>
-          <w:rFonts w:ascii="Consolas" w:hAnsi="Consolas" w:cs="Consolas"/>
-          <w:color w:val="008000"/>
-          <w:sz w:val="19"/>
-          <w:szCs w:val="19"/>
-        </w:rPr>
-        <w:t>data</w:t>
-      </w:r>
-      <w:proofErr w:type="spellEnd"/>
-      <w:r>
-        <w:rPr>
-          <w:rFonts w:ascii="Consolas" w:hAnsi="Consolas" w:cs="Consolas"/>
-          <w:color w:val="008000"/>
-          <w:sz w:val="19"/>
-          <w:szCs w:val="19"/>
-        </w:rPr>
-        <w:t xml:space="preserve"> </w:t>
-      </w:r>
-      <w:proofErr w:type="spellStart"/>
-      <w:r>
-        <w:rPr>
-          <w:rFonts w:ascii="Consolas" w:hAnsi="Consolas" w:cs="Consolas"/>
-          <w:color w:val="008000"/>
-          <w:sz w:val="19"/>
-          <w:szCs w:val="19"/>
-        </w:rPr>
-        <w:t>to</w:t>
-      </w:r>
-      <w:proofErr w:type="spellEnd"/>
-      <w:r>
-        <w:rPr>
-          <w:rFonts w:ascii="Consolas" w:hAnsi="Consolas" w:cs="Consolas"/>
-          <w:color w:val="008000"/>
-          <w:sz w:val="19"/>
-          <w:szCs w:val="19"/>
-        </w:rPr>
-        <w:t xml:space="preserve"> pull.</w:t>
-      </w:r>
-    </w:p>
-    <w:p>
-      <w:pPr>
-        <w:autoSpaceDE w:val="0"/>
-        <w:autoSpaceDN w:val="0"/>
-        <w:adjustRightInd w:val="0"/>
-        <w:spacing w:after="0" w:line="240" w:lineRule="auto"/>
-        <w:jc w:val="left"/>
-        <w:rPr>
-          <w:rFonts w:ascii="Consolas" w:hAnsi="Consolas" w:cs="Consolas"/>
-          <w:color w:val="000000"/>
-          <w:sz w:val="19"/>
-          <w:szCs w:val="19"/>
-        </w:rPr>
-      </w:pPr>
-      <w:r>
-        <w:rPr>
-          <w:rFonts w:ascii="Consolas" w:hAnsi="Consolas" w:cs="Consolas"/>
-          <w:color w:val="000000"/>
-          <w:sz w:val="19"/>
-          <w:szCs w:val="19"/>
-        </w:rPr>
-        <w:tab/>
-      </w:r>
-      <w:proofErr w:type="spellStart"/>
-      <w:r>
-        <w:rPr>
-          <w:rFonts w:ascii="Consolas" w:hAnsi="Consolas" w:cs="Consolas"/>
-          <w:color w:val="314F4F"/>
-          <w:sz w:val="19"/>
-          <w:szCs w:val="19"/>
-        </w:rPr>
-        <w:t>CollectionEmpty</w:t>
-      </w:r>
-      <w:proofErr w:type="spellEnd"/>
-      <w:r>
-        <w:rPr>
-          <w:rFonts w:ascii="Consolas" w:hAnsi="Consolas" w:cs="Consolas"/>
-          <w:color w:val="000000"/>
-          <w:sz w:val="19"/>
-          <w:szCs w:val="19"/>
-        </w:rPr>
-        <w:t>,</w:t>
-      </w:r>
-    </w:p>
-    <w:p>
-      <w:pPr>
-        <w:autoSpaceDE w:val="0"/>
-        <w:autoSpaceDN w:val="0"/>
-        <w:adjustRightInd w:val="0"/>
-        <w:spacing w:after="0" w:line="240" w:lineRule="auto"/>
-        <w:jc w:val="left"/>
-        <w:rPr>
-          <w:rFonts w:ascii="Consolas" w:hAnsi="Consolas" w:cs="Consolas"/>
-          <w:color w:val="000000"/>
-          <w:sz w:val="19"/>
-          <w:szCs w:val="19"/>
-        </w:rPr>
-      </w:pPr>
-    </w:p>
-    <w:p>
-      <w:pPr>
-        <w:autoSpaceDE w:val="0"/>
-        <w:autoSpaceDN w:val="0"/>
-        <w:adjustRightInd w:val="0"/>
-        <w:spacing w:after="0" w:line="240" w:lineRule="auto"/>
-        <w:jc w:val="left"/>
-        <w:rPr>
-          <w:rFonts w:ascii="Consolas" w:hAnsi="Consolas" w:cs="Consolas"/>
-          <w:color w:val="000000"/>
-          <w:sz w:val="19"/>
-          <w:szCs w:val="19"/>
-        </w:rPr>
-      </w:pPr>
-      <w:r>
-        <w:rPr>
-          <w:rFonts w:ascii="Consolas" w:hAnsi="Consolas" w:cs="Consolas"/>
-          <w:color w:val="000000"/>
-          <w:sz w:val="19"/>
-          <w:szCs w:val="19"/>
-        </w:rPr>
-        <w:tab/>
-      </w:r>
-      <w:r>
-        <w:rPr>
-          <w:rFonts w:ascii="Consolas" w:hAnsi="Consolas" w:cs="Consolas"/>
-          <w:color w:val="008000"/>
-          <w:sz w:val="19"/>
-          <w:szCs w:val="19"/>
-        </w:rPr>
-        <w:t xml:space="preserve">// </w:t>
-      </w:r>
-      <w:proofErr w:type="spellStart"/>
-      <w:r>
-        <w:rPr>
-          <w:rFonts w:ascii="Consolas" w:hAnsi="Consolas" w:cs="Consolas"/>
-          <w:color w:val="008000"/>
-          <w:sz w:val="19"/>
-          <w:szCs w:val="19"/>
-        </w:rPr>
-        <w:t>Specified</w:t>
-      </w:r>
-      <w:proofErr w:type="spellEnd"/>
-      <w:r>
-        <w:rPr>
-          <w:rFonts w:ascii="Consolas" w:hAnsi="Consolas" w:cs="Consolas"/>
-          <w:color w:val="008000"/>
-          <w:sz w:val="19"/>
-          <w:szCs w:val="19"/>
-        </w:rPr>
-        <w:t xml:space="preserve"> </w:t>
-      </w:r>
-      <w:proofErr w:type="spellStart"/>
-      <w:r>
-        <w:rPr>
-          <w:rFonts w:ascii="Consolas" w:hAnsi="Consolas" w:cs="Consolas"/>
-          <w:color w:val="008000"/>
-          <w:sz w:val="19"/>
-          <w:szCs w:val="19"/>
-        </w:rPr>
-        <w:t>index</w:t>
-      </w:r>
-      <w:proofErr w:type="spellEnd"/>
-      <w:r>
-        <w:rPr>
-          <w:rFonts w:ascii="Consolas" w:hAnsi="Consolas" w:cs="Consolas"/>
-          <w:color w:val="008000"/>
-          <w:sz w:val="19"/>
-          <w:szCs w:val="19"/>
-        </w:rPr>
-        <w:t xml:space="preserve"> </w:t>
-      </w:r>
-      <w:proofErr w:type="spellStart"/>
-      <w:r>
-        <w:rPr>
-          <w:rFonts w:ascii="Consolas" w:hAnsi="Consolas" w:cs="Consolas"/>
-          <w:color w:val="008000"/>
-          <w:sz w:val="19"/>
-          <w:szCs w:val="19"/>
-        </w:rPr>
-        <w:t>points</w:t>
-      </w:r>
-      <w:proofErr w:type="spellEnd"/>
-      <w:r>
-        <w:rPr>
-          <w:rFonts w:ascii="Consolas" w:hAnsi="Consolas" w:cs="Consolas"/>
-          <w:color w:val="008000"/>
-          <w:sz w:val="19"/>
-          <w:szCs w:val="19"/>
-        </w:rPr>
-        <w:t xml:space="preserve"> not </w:t>
-      </w:r>
-      <w:proofErr w:type="spellStart"/>
-      <w:r>
-        <w:rPr>
-          <w:rFonts w:ascii="Consolas" w:hAnsi="Consolas" w:cs="Consolas"/>
-          <w:color w:val="008000"/>
-          <w:sz w:val="19"/>
-          <w:szCs w:val="19"/>
-        </w:rPr>
-        <w:t>to</w:t>
-      </w:r>
-      <w:proofErr w:type="spellEnd"/>
-      <w:r>
-        <w:rPr>
-          <w:rFonts w:ascii="Consolas" w:hAnsi="Consolas" w:cs="Consolas"/>
-          <w:color w:val="008000"/>
-          <w:sz w:val="19"/>
-          <w:szCs w:val="19"/>
-        </w:rPr>
-        <w:t xml:space="preserve"> </w:t>
-      </w:r>
-      <w:proofErr w:type="spellStart"/>
-      <w:r>
-        <w:rPr>
-          <w:rFonts w:ascii="Consolas" w:hAnsi="Consolas" w:cs="Consolas"/>
-          <w:color w:val="008000"/>
-          <w:sz w:val="19"/>
-          <w:szCs w:val="19"/>
-        </w:rPr>
-        <w:t>any</w:t>
-      </w:r>
-      <w:proofErr w:type="spellEnd"/>
-      <w:r>
-        <w:rPr>
-          <w:rFonts w:ascii="Consolas" w:hAnsi="Consolas" w:cs="Consolas"/>
-          <w:color w:val="008000"/>
-          <w:sz w:val="19"/>
-          <w:szCs w:val="19"/>
-        </w:rPr>
-        <w:t xml:space="preserve"> </w:t>
-      </w:r>
-      <w:proofErr w:type="spellStart"/>
-      <w:r>
-        <w:rPr>
-          <w:rFonts w:ascii="Consolas" w:hAnsi="Consolas" w:cs="Consolas"/>
-          <w:color w:val="008000"/>
-          <w:sz w:val="19"/>
-          <w:szCs w:val="19"/>
-        </w:rPr>
-        <w:t>data</w:t>
-      </w:r>
-      <w:proofErr w:type="spellEnd"/>
-      <w:r>
-        <w:rPr>
-          <w:rFonts w:ascii="Consolas" w:hAnsi="Consolas" w:cs="Consolas"/>
-          <w:color w:val="008000"/>
-          <w:sz w:val="19"/>
-          <w:szCs w:val="19"/>
-        </w:rPr>
-        <w:t>.</w:t>
-      </w:r>
-    </w:p>
-    <w:p>
-      <w:pPr>
-        <w:autoSpaceDE w:val="0"/>
-        <w:autoSpaceDN w:val="0"/>
-        <w:adjustRightInd w:val="0"/>
-        <w:spacing w:after="0" w:line="240" w:lineRule="auto"/>
-        <w:jc w:val="left"/>
-        <w:rPr>
-          <w:rFonts w:ascii="Consolas" w:hAnsi="Consolas" w:cs="Consolas"/>
-          <w:color w:val="000000"/>
-          <w:sz w:val="19"/>
-          <w:szCs w:val="19"/>
-        </w:rPr>
-      </w:pPr>
-      <w:r>
-        <w:rPr>
-          <w:rFonts w:ascii="Consolas" w:hAnsi="Consolas" w:cs="Consolas"/>
-          <w:color w:val="000000"/>
-          <w:sz w:val="19"/>
-          <w:szCs w:val="19"/>
-        </w:rPr>
-        <w:tab/>
-      </w:r>
-      <w:proofErr w:type="spellStart"/>
-      <w:r>
-        <w:rPr>
-          <w:rFonts w:ascii="Consolas" w:hAnsi="Consolas" w:cs="Consolas"/>
-          <w:color w:val="314F4F"/>
-          <w:sz w:val="19"/>
-          <w:szCs w:val="19"/>
-        </w:rPr>
-        <w:t>CollectionArrayIndexOutOfBounds</w:t>
-      </w:r>
-      <w:proofErr w:type="spellEnd"/>
-      <w:r>
-        <w:rPr>
-          <w:rFonts w:ascii="Consolas" w:hAnsi="Consolas" w:cs="Consolas"/>
-          <w:color w:val="000000"/>
-          <w:sz w:val="19"/>
-          <w:szCs w:val="19"/>
-        </w:rPr>
-        <w:t>,</w:t>
-      </w:r>
-    </w:p>
-    <w:p>
-      <w:pPr>
-        <w:autoSpaceDE w:val="0"/>
-        <w:autoSpaceDN w:val="0"/>
-        <w:adjustRightInd w:val="0"/>
-        <w:spacing w:after="0" w:line="240" w:lineRule="auto"/>
-        <w:jc w:val="left"/>
-        <w:rPr>
-          <w:rFonts w:ascii="Consolas" w:hAnsi="Consolas" w:cs="Consolas"/>
-          <w:color w:val="000000"/>
-          <w:sz w:val="19"/>
-          <w:szCs w:val="19"/>
-        </w:rPr>
-      </w:pPr>
-    </w:p>
-    <w:p>
-      <w:pPr>
-        <w:autoSpaceDE w:val="0"/>
-        <w:autoSpaceDN w:val="0"/>
-        <w:adjustRightInd w:val="0"/>
-        <w:spacing w:after="0" w:line="240" w:lineRule="auto"/>
-        <w:jc w:val="left"/>
-        <w:rPr>
-          <w:rFonts w:ascii="Consolas" w:hAnsi="Consolas" w:cs="Consolas"/>
-          <w:color w:val="000000"/>
-          <w:sz w:val="19"/>
-          <w:szCs w:val="19"/>
-        </w:rPr>
-      </w:pPr>
-      <w:r>
-        <w:rPr>
-          <w:rFonts w:ascii="Consolas" w:hAnsi="Consolas" w:cs="Consolas"/>
-          <w:color w:val="000000"/>
-          <w:sz w:val="19"/>
-          <w:szCs w:val="19"/>
-        </w:rPr>
-        <w:tab/>
-      </w:r>
-      <w:r>
-        <w:rPr>
-          <w:rFonts w:ascii="Consolas" w:hAnsi="Consolas" w:cs="Consolas"/>
-          <w:color w:val="008000"/>
-          <w:sz w:val="19"/>
-          <w:szCs w:val="19"/>
-        </w:rPr>
-        <w:t xml:space="preserve">// </w:t>
-      </w:r>
-      <w:proofErr w:type="spellStart"/>
-      <w:r>
-        <w:rPr>
-          <w:rFonts w:ascii="Consolas" w:hAnsi="Consolas" w:cs="Consolas"/>
-          <w:color w:val="008000"/>
-          <w:sz w:val="19"/>
-          <w:szCs w:val="19"/>
-        </w:rPr>
-        <w:t>Specified</w:t>
-      </w:r>
-      <w:proofErr w:type="spellEnd"/>
-      <w:r>
-        <w:rPr>
-          <w:rFonts w:ascii="Consolas" w:hAnsi="Consolas" w:cs="Consolas"/>
-          <w:color w:val="008000"/>
-          <w:sz w:val="19"/>
-          <w:szCs w:val="19"/>
-        </w:rPr>
-        <w:t xml:space="preserve"> '</w:t>
-      </w:r>
-      <w:proofErr w:type="spellStart"/>
-      <w:r>
-        <w:rPr>
-          <w:rFonts w:ascii="Consolas" w:hAnsi="Consolas" w:cs="Consolas"/>
-          <w:color w:val="008000"/>
-          <w:sz w:val="19"/>
-          <w:szCs w:val="19"/>
-        </w:rPr>
-        <w:t>ElementSize</w:t>
-      </w:r>
-      <w:proofErr w:type="spellEnd"/>
-      <w:r>
-        <w:rPr>
-          <w:rFonts w:ascii="Consolas" w:hAnsi="Consolas" w:cs="Consolas"/>
-          <w:color w:val="008000"/>
-          <w:sz w:val="19"/>
-          <w:szCs w:val="19"/>
-        </w:rPr>
-        <w:t>' was Zero.</w:t>
-      </w:r>
-    </w:p>
-    <w:p>
-      <w:pPr>
-        <w:autoSpaceDE w:val="0"/>
-        <w:autoSpaceDN w:val="0"/>
-        <w:adjustRightInd w:val="0"/>
-        <w:spacing w:after="0" w:line="240" w:lineRule="auto"/>
-        <w:jc w:val="left"/>
-        <w:rPr>
-          <w:rFonts w:ascii="Consolas" w:hAnsi="Consolas" w:cs="Consolas"/>
-          <w:color w:val="000000"/>
-          <w:sz w:val="19"/>
-          <w:szCs w:val="19"/>
-        </w:rPr>
-      </w:pPr>
-      <w:r>
-        <w:rPr>
-          <w:rFonts w:ascii="Consolas" w:hAnsi="Consolas" w:cs="Consolas"/>
-          <w:color w:val="000000"/>
-          <w:sz w:val="19"/>
-          <w:szCs w:val="19"/>
-        </w:rPr>
-        <w:tab/>
-      </w:r>
-      <w:proofErr w:type="spellStart"/>
-      <w:r>
-        <w:rPr>
-          <w:rFonts w:ascii="Consolas" w:hAnsi="Consolas" w:cs="Consolas"/>
-          <w:color w:val="314F4F"/>
-          <w:sz w:val="19"/>
-          <w:szCs w:val="19"/>
-        </w:rPr>
-        <w:t>CollectionNoElementSizeSpecified</w:t>
-      </w:r>
-      <w:proofErr w:type="spellEnd"/>
-      <w:r>
-        <w:rPr>
-          <w:rFonts w:ascii="Consolas" w:hAnsi="Consolas" w:cs="Consolas"/>
-          <w:color w:val="000000"/>
-          <w:sz w:val="19"/>
-          <w:szCs w:val="19"/>
-        </w:rPr>
-        <w:t>,</w:t>
-      </w:r>
-    </w:p>
-    <w:p>
-      <w:pPr>
-        <w:autoSpaceDE w:val="0"/>
-        <w:autoSpaceDN w:val="0"/>
-        <w:adjustRightInd w:val="0"/>
-        <w:spacing w:after="0" w:line="240" w:lineRule="auto"/>
-        <w:jc w:val="left"/>
-        <w:rPr>
-          <w:rFonts w:ascii="Consolas" w:hAnsi="Consolas" w:cs="Consolas"/>
-          <w:color w:val="000000"/>
-          <w:sz w:val="19"/>
-          <w:szCs w:val="19"/>
-        </w:rPr>
-      </w:pPr>
-    </w:p>
-    <w:p>
-      <w:pPr>
-        <w:autoSpaceDE w:val="0"/>
-        <w:autoSpaceDN w:val="0"/>
-        <w:adjustRightInd w:val="0"/>
-        <w:spacing w:after="0" w:line="240" w:lineRule="auto"/>
-        <w:jc w:val="left"/>
-        <w:rPr>
-          <w:rFonts w:ascii="Consolas" w:hAnsi="Consolas" w:cs="Consolas"/>
-          <w:color w:val="000000"/>
-          <w:sz w:val="19"/>
-          <w:szCs w:val="19"/>
-        </w:rPr>
-      </w:pPr>
-      <w:r>
-        <w:rPr>
-          <w:rFonts w:ascii="Consolas" w:hAnsi="Consolas" w:cs="Consolas"/>
-          <w:color w:val="000000"/>
-          <w:sz w:val="19"/>
-          <w:szCs w:val="19"/>
-        </w:rPr>
-        <w:tab/>
-      </w:r>
-      <w:r>
-        <w:rPr>
-          <w:rFonts w:ascii="Consolas" w:hAnsi="Consolas" w:cs="Consolas"/>
-          <w:color w:val="008000"/>
-          <w:sz w:val="19"/>
-          <w:szCs w:val="19"/>
-        </w:rPr>
-        <w:t xml:space="preserve">// </w:t>
-      </w:r>
-      <w:proofErr w:type="spellStart"/>
-      <w:r>
-        <w:rPr>
-          <w:rFonts w:ascii="Consolas" w:hAnsi="Consolas" w:cs="Consolas"/>
-          <w:color w:val="008000"/>
-          <w:sz w:val="19"/>
-          <w:szCs w:val="19"/>
-        </w:rPr>
-        <w:t>Specified</w:t>
-      </w:r>
-      <w:proofErr w:type="spellEnd"/>
-      <w:r>
-        <w:rPr>
-          <w:rFonts w:ascii="Consolas" w:hAnsi="Consolas" w:cs="Consolas"/>
-          <w:color w:val="008000"/>
-          <w:sz w:val="19"/>
-          <w:szCs w:val="19"/>
-        </w:rPr>
-        <w:t xml:space="preserve"> '</w:t>
-      </w:r>
-      <w:proofErr w:type="spellStart"/>
-      <w:r>
-        <w:rPr>
-          <w:rFonts w:ascii="Consolas" w:hAnsi="Consolas" w:cs="Consolas"/>
-          <w:color w:val="008000"/>
-          <w:sz w:val="19"/>
-          <w:szCs w:val="19"/>
-        </w:rPr>
-        <w:t>data</w:t>
-      </w:r>
-      <w:proofErr w:type="spellEnd"/>
-      <w:r>
-        <w:rPr>
-          <w:rFonts w:ascii="Consolas" w:hAnsi="Consolas" w:cs="Consolas"/>
-          <w:color w:val="008000"/>
-          <w:sz w:val="19"/>
-          <w:szCs w:val="19"/>
-        </w:rPr>
-        <w:t xml:space="preserve">' </w:t>
-      </w:r>
-      <w:proofErr w:type="spellStart"/>
-      <w:r>
-        <w:rPr>
-          <w:rFonts w:ascii="Consolas" w:hAnsi="Consolas" w:cs="Consolas"/>
-          <w:color w:val="008000"/>
-          <w:sz w:val="19"/>
-          <w:szCs w:val="19"/>
-        </w:rPr>
-        <w:t>is</w:t>
-      </w:r>
-      <w:proofErr w:type="spellEnd"/>
-      <w:r>
-        <w:rPr>
-          <w:rFonts w:ascii="Consolas" w:hAnsi="Consolas" w:cs="Consolas"/>
-          <w:color w:val="008000"/>
-          <w:sz w:val="19"/>
-          <w:szCs w:val="19"/>
-        </w:rPr>
-        <w:t xml:space="preserve"> Null-Pointer</w:t>
-      </w:r>
-    </w:p>
-    <w:p>
-      <w:pPr>
-        <w:autoSpaceDE w:val="0"/>
-        <w:autoSpaceDN w:val="0"/>
-        <w:adjustRightInd w:val="0"/>
-        <w:spacing w:after="0" w:line="240" w:lineRule="auto"/>
-        <w:jc w:val="left"/>
-        <w:rPr>
-          <w:rFonts w:ascii="Consolas" w:hAnsi="Consolas" w:cs="Consolas"/>
-          <w:color w:val="000000"/>
-          <w:sz w:val="19"/>
-          <w:szCs w:val="19"/>
-        </w:rPr>
-      </w:pPr>
-      <w:r>
-        <w:rPr>
-          <w:rFonts w:ascii="Consolas" w:hAnsi="Consolas" w:cs="Consolas"/>
-          <w:color w:val="000000"/>
-          <w:sz w:val="19"/>
-          <w:szCs w:val="19"/>
-        </w:rPr>
-        <w:tab/>
-      </w:r>
-      <w:proofErr w:type="spellStart"/>
-      <w:r>
-        <w:rPr>
-          <w:rFonts w:ascii="Consolas" w:hAnsi="Consolas" w:cs="Consolas"/>
-          <w:color w:val="314F4F"/>
-          <w:sz w:val="19"/>
-          <w:szCs w:val="19"/>
-        </w:rPr>
-        <w:t>CollectionElementIsNullPointer</w:t>
-      </w:r>
-      <w:proofErr w:type="spellEnd"/>
-      <w:r>
-        <w:rPr>
-          <w:rFonts w:ascii="Consolas" w:hAnsi="Consolas" w:cs="Consolas"/>
-          <w:color w:val="000000"/>
-          <w:sz w:val="19"/>
-          <w:szCs w:val="19"/>
-        </w:rPr>
-        <w:t>,</w:t>
-      </w:r>
-    </w:p>
-    <w:p>
-      <w:pPr>
-        <w:autoSpaceDE w:val="0"/>
-        <w:autoSpaceDN w:val="0"/>
-        <w:adjustRightInd w:val="0"/>
-        <w:spacing w:after="0" w:line="240" w:lineRule="auto"/>
-        <w:jc w:val="left"/>
-        <w:rPr>
-          <w:rFonts w:ascii="Consolas" w:hAnsi="Consolas" w:cs="Consolas"/>
-          <w:color w:val="000000"/>
-          <w:sz w:val="19"/>
-          <w:szCs w:val="19"/>
-        </w:rPr>
-      </w:pPr>
-    </w:p>
-    <w:p>
-      <w:pPr>
-        <w:autoSpaceDE w:val="0"/>
-        <w:autoSpaceDN w:val="0"/>
-        <w:adjustRightInd w:val="0"/>
-        <w:spacing w:after="0" w:line="240" w:lineRule="auto"/>
-        <w:jc w:val="left"/>
-        <w:rPr>
-          <w:rFonts w:ascii="Consolas" w:hAnsi="Consolas" w:cs="Consolas"/>
-          <w:color w:val="000000"/>
-          <w:sz w:val="19"/>
-          <w:szCs w:val="19"/>
-        </w:rPr>
-      </w:pPr>
-      <w:r>
-        <w:rPr>
-          <w:rFonts w:ascii="Consolas" w:hAnsi="Consolas" w:cs="Consolas"/>
-          <w:color w:val="000000"/>
-          <w:sz w:val="19"/>
-          <w:szCs w:val="19"/>
-        </w:rPr>
-        <w:tab/>
-      </w:r>
-      <w:r>
-        <w:rPr>
-          <w:rFonts w:ascii="Consolas" w:hAnsi="Consolas" w:cs="Consolas"/>
-          <w:color w:val="008000"/>
-          <w:sz w:val="19"/>
-          <w:szCs w:val="19"/>
-        </w:rPr>
-        <w:t xml:space="preserve">//Dictionary </w:t>
       </w:r>
       <w:proofErr w:type="spellStart"/>
       <w:r>
@@ -2377,13 +2157,13 @@
       <w:pPr>
         <w:pStyle w:val="berschrift1"/>
       </w:pPr>
-      <w:bookmarkStart w:id="2" w:name="_Toc82692844"/>
+      <w:bookmarkStart w:id="3" w:name="_Toc82735895"/>
       <w:r>
         <w:lastRenderedPageBreak/>
         <w:t>List</w:t>
       </w:r>
-      <w:bookmarkEnd w:id="0"/>
-      <w:bookmarkEnd w:id="2"/>
+      <w:bookmarkEnd w:id="1"/>
+      <w:bookmarkEnd w:id="3"/>
     </w:p>
     <w:p>
       <w:r>
@@ -3844,14 +3624,14 @@
       <w:pPr>
         <w:pStyle w:val="berschrift2"/>
       </w:pPr>
-      <w:bookmarkStart w:id="3" w:name="_Toc82692845"/>
+      <w:bookmarkStart w:id="4" w:name="_Toc82735896"/>
       <w:r>
         <w:t>Codebeispiel:</w:t>
       </w:r>
-      <w:bookmarkEnd w:id="3"/>
+      <w:bookmarkEnd w:id="4"/>
     </w:p>
-    <w:bookmarkStart w:id="4" w:name="_MON_1693301251"/>
-    <w:bookmarkEnd w:id="4"/>
+    <w:bookmarkStart w:id="5" w:name="_MON_1693301251"/>
+    <w:bookmarkEnd w:id="5"/>
     <w:p>
       <w:r>
         <w:object w:dxaOrig="9072" w:dyaOrig="8471" w14:anchorId="63C1B8FD">
@@ -3874,14 +3654,14 @@
             <v:path o:extrusionok="f" gradientshapeok="t" o:connecttype="rect"/>
             <o:lock v:ext="edit" aspectratio="t"/>
           </v:shapetype>
-          <v:shape id="_x0000_i1188" type="#_x0000_t75" style="width:402.75pt;height:377.25pt" o:ole="">
+          <v:shape id="_x0000_i1025" type="#_x0000_t75" style="width:402.55pt;height:377.55pt" o:ole="" o:bordertopcolor="this" o:borderleftcolor="this" o:borderbottomcolor="this" o:borderrightcolor="this">
             <v:imagedata r:id="rId7" o:title=""/>
             <w10:bordertop type="single" width="4"/>
             <w10:borderleft type="single" width="4"/>
             <w10:borderbottom type="single" width="4"/>
             <w10:borderright type="single" width="4"/>
           </v:shape>
-          <o:OLEObject Type="Embed" ProgID="Word.OpenDocumentText.12" ShapeID="_x0000_i1188" DrawAspect="Content" ObjectID="_1693305700" r:id="rId8"/>
+          <o:OLEObject Type="Embed" ProgID="Word.OpenDocumentText.12" ShapeID="_x0000_i1025" DrawAspect="Content" ObjectID="_1693348663" r:id="rId8"/>
         </w:object>
       </w:r>
     </w:p>
@@ -3895,7 +3675,7 @@
           <w:szCs w:val="32"/>
         </w:rPr>
       </w:pPr>
-      <w:bookmarkStart w:id="5" w:name="_Toc82683150"/>
+      <w:bookmarkStart w:id="6" w:name="_Toc82683150"/>
       <w:r>
         <w:br w:type="page"/>
       </w:r>
@@ -3904,13 +3684,13 @@
       <w:pPr>
         <w:pStyle w:val="berschrift1"/>
       </w:pPr>
-      <w:bookmarkStart w:id="6" w:name="_Toc82692846"/>
+      <w:bookmarkStart w:id="7" w:name="_Toc82735897"/>
       <w:r>
         <w:lastRenderedPageBreak/>
         <w:t>Dictionary</w:t>
       </w:r>
-      <w:bookmarkEnd w:id="5"/>
       <w:bookmarkEnd w:id="6"/>
+      <w:bookmarkEnd w:id="7"/>
     </w:p>
     <w:p>
       <w:r>
@@ -3941,6 +3721,7 @@
       <w:r>
         <w:rPr>
           <w:noProof/>
+          <w:lang w:eastAsia="de-DE"/>
         </w:rPr>
         <w:drawing>
           <wp:inline distT="0" distB="0" distL="0" distR="0" wp14:anchorId="5ADEF364" wp14:editId="5FA548C1">
@@ -4026,31 +3807,31 @@
       <w:pPr>
         <w:pStyle w:val="berschrift2"/>
       </w:pPr>
-      <w:bookmarkStart w:id="7" w:name="_Toc82683151"/>
+      <w:bookmarkStart w:id="8" w:name="_Toc82683151"/>
     </w:p>
     <w:p>
       <w:pPr>
         <w:pStyle w:val="berschrift2"/>
       </w:pPr>
-      <w:bookmarkStart w:id="8" w:name="_Toc82692847"/>
+      <w:bookmarkStart w:id="9" w:name="_Toc82735898"/>
       <w:r>
         <w:t>Codebeispiel:</w:t>
       </w:r>
-      <w:bookmarkEnd w:id="8"/>
+      <w:bookmarkEnd w:id="9"/>
     </w:p>
-    <w:bookmarkStart w:id="9" w:name="_MON_1693302323"/>
-    <w:bookmarkEnd w:id="9"/>
+    <w:bookmarkStart w:id="10" w:name="_MON_1693302323"/>
+    <w:bookmarkEnd w:id="10"/>
     <w:p>
       <w:r>
         <w:object w:dxaOrig="9072" w:dyaOrig="4894" w14:anchorId="6E64ED9F">
-          <v:shape id="_x0000_i1139" type="#_x0000_t75" style="width:402.75pt;height:217.5pt" o:ole="">
+          <v:shape id="_x0000_i1026" type="#_x0000_t75" style="width:402.55pt;height:217.25pt" o:ole="" o:bordertopcolor="this" o:borderleftcolor="this" o:borderbottomcolor="this" o:borderrightcolor="this">
             <v:imagedata r:id="rId10" o:title=""/>
             <w10:bordertop type="single" width="4"/>
             <w10:borderleft type="single" width="4"/>
             <w10:borderbottom type="single" width="4"/>
             <w10:borderright type="single" width="4"/>
           </v:shape>
-          <o:OLEObject Type="Embed" ProgID="Word.OpenDocumentText.12" ShapeID="_x0000_i1139" DrawAspect="Content" ObjectID="_1693305701" r:id="rId11"/>
+          <o:OLEObject Type="Embed" ProgID="Word.OpenDocumentText.12" ShapeID="_x0000_i1026" DrawAspect="Content" ObjectID="_1693348664" r:id="rId11"/>
         </w:object>
       </w:r>
     </w:p>
@@ -4072,13 +3853,13 @@
       <w:pPr>
         <w:pStyle w:val="berschrift1"/>
       </w:pPr>
-      <w:bookmarkStart w:id="10" w:name="_Toc82692848"/>
+      <w:bookmarkStart w:id="11" w:name="_Toc82735899"/>
       <w:r>
         <w:lastRenderedPageBreak/>
         <w:t>Stack</w:t>
       </w:r>
-      <w:bookmarkEnd w:id="7"/>
-      <w:bookmarkEnd w:id="10"/>
+      <w:bookmarkEnd w:id="8"/>
+      <w:bookmarkEnd w:id="11"/>
     </w:p>
     <w:p>
       <w:r>
@@ -4088,23 +3869,7 @@
         <w:t>gestapelt</w:t>
       </w:r>
       <w:r>
-        <w:t xml:space="preserve">, der ältere Wert wird </w:t>
-      </w:r>
-      <w:proofErr w:type="gramStart"/>
-      <w:r>
-        <w:t>vom neuern</w:t>
-      </w:r>
-      <w:proofErr w:type="gramEnd"/>
-      <w:r>
-        <w:t xml:space="preserve"> verdeckt. Es kann immer ein Wert hinzugefügt werden, beim Entfernen </w:t>
-      </w:r>
-      <w:proofErr w:type="gramStart"/>
-      <w:r>
-        <w:t>wird  der</w:t>
-      </w:r>
-      <w:proofErr w:type="gramEnd"/>
-      <w:r>
-        <w:t xml:space="preserve"> neueste Wert entfernt. First In Last Out (FILO). Diese Vorgänge sind sehr schnell und sind generell sicher.</w:t>
+        <w:t>, der ältere Wert wird vom neuern verdeckt. Es kann immer ein Wert hinzugefügt werden, beim Entfernen wird  der neueste Wert entfernt. First In Last Out (FILO). Diese Vorgänge sind sehr schnell und sind generell sicher.</w:t>
       </w:r>
     </w:p>
     <w:tbl>
@@ -5344,33 +5109,108 @@
     </w:tbl>
     <w:p/>
     <w:p>
+      <w:bookmarkStart w:id="12" w:name="_Toc82683152"/>
+      <w:r>
+        <w:rPr>
+          <w:noProof/>
+          <w:lang w:eastAsia="de-DE"/>
+        </w:rPr>
+        <w:drawing>
+          <wp:inline distT="0" distB="0" distL="0" distR="0" wp14:anchorId="184B6BC0" wp14:editId="494AA392">
+            <wp:extent cx="4619707" cy="3724486"/>
+            <wp:effectExtent l="133350" t="114300" r="123825" b="161925"/>
+            <wp:docPr id="3" name="Grafik 3"/>
+            <wp:cNvGraphicFramePr>
+              <a:graphicFrameLocks xmlns:a="http://schemas.openxmlformats.org/drawingml/2006/main" noChangeAspect="1"/>
+            </wp:cNvGraphicFramePr>
+            <a:graphic xmlns:a="http://schemas.openxmlformats.org/drawingml/2006/main">
+              <a:graphicData uri="http://schemas.openxmlformats.org/drawingml/2006/picture">
+                <pic:pic xmlns:pic="http://schemas.openxmlformats.org/drawingml/2006/picture">
+                  <pic:nvPicPr>
+                    <pic:cNvPr id="3" name="Example_Stack.png"/>
+                    <pic:cNvPicPr/>
+                  </pic:nvPicPr>
+                  <pic:blipFill>
+                    <a:blip r:embed="rId12">
+                      <a:extLst>
+                        <a:ext uri="{28A0092B-C50C-407E-A947-70E740481C1C}">
+                          <a14:useLocalDpi xmlns:a14="http://schemas.microsoft.com/office/drawing/2010/main" val="0"/>
+                        </a:ext>
+                      </a:extLst>
+                    </a:blip>
+                    <a:stretch>
+                      <a:fillRect/>
+                    </a:stretch>
+                  </pic:blipFill>
+                  <pic:spPr>
+                    <a:xfrm>
+                      <a:off x="0" y="0"/>
+                      <a:ext cx="4623247" cy="3727340"/>
+                    </a:xfrm>
+                    <a:prstGeom prst="rect">
+                      <a:avLst/>
+                    </a:prstGeom>
+                    <a:solidFill>
+                      <a:srgbClr val="FFFFFF">
+                        <a:shade val="85000"/>
+                      </a:srgbClr>
+                    </a:solidFill>
+                    <a:ln w="88900" cap="sq">
+                      <a:solidFill>
+                        <a:srgbClr val="FFFFFF"/>
+                      </a:solidFill>
+                      <a:miter lim="800000"/>
+                    </a:ln>
+                    <a:effectLst>
+                      <a:outerShdw blurRad="55000" dist="18000" dir="5400000" algn="tl" rotWithShape="0">
+                        <a:srgbClr val="000000">
+                          <a:alpha val="40000"/>
+                        </a:srgbClr>
+                      </a:outerShdw>
+                    </a:effectLst>
+                    <a:scene3d>
+                      <a:camera prst="orthographicFront"/>
+                      <a:lightRig rig="twoPt" dir="t">
+                        <a:rot lat="0" lon="0" rev="7200000"/>
+                      </a:lightRig>
+                    </a:scene3d>
+                    <a:sp3d>
+                      <a:bevelT w="25400" h="19050"/>
+                      <a:contourClr>
+                        <a:srgbClr val="FFFFFF"/>
+                      </a:contourClr>
+                    </a:sp3d>
+                  </pic:spPr>
+                </pic:pic>
+              </a:graphicData>
+            </a:graphic>
+          </wp:inline>
+        </w:drawing>
+      </w:r>
+    </w:p>
+    <w:p>
       <w:pPr>
-        <w:pStyle w:val="berschrift1"/>
+        <w:jc w:val="left"/>
       </w:pPr>
-      <w:bookmarkStart w:id="11" w:name="_Toc82683152"/>
+      <w:r>
+        <w:br w:type="page"/>
+      </w:r>
     </w:p>
     <w:p>
       <w:pPr>
         <w:pStyle w:val="berschrift1"/>
       </w:pPr>
-      <w:bookmarkStart w:id="12" w:name="_Toc82692849"/>
-      <w:r>
+      <w:bookmarkStart w:id="13" w:name="_Toc82735900"/>
+      <w:r>
+        <w:lastRenderedPageBreak/>
         <w:t>Queue</w:t>
       </w:r>
-      <w:bookmarkEnd w:id="11"/>
       <w:bookmarkEnd w:id="12"/>
+      <w:bookmarkEnd w:id="13"/>
     </w:p>
     <w:p>
       <w:r>
-        <w:t xml:space="preserve">Daten werden in einer Liste gespeichert, der älteste Wert wird hier entnommen. First in First out (FIFO). Da Daten von Vorne entnommen werden entsteht ungenutzter Speicher. Hier ist zu Achten, dass dieser Speicher möglichst freigegeben wird, natürlich ist eine umbauen des Speichers bei jedem Zugriff nicht unbedingt </w:t>
-      </w:r>
-      <w:proofErr w:type="gramStart"/>
-      <w:r>
-        <w:t>Sinnvoll</w:t>
-      </w:r>
-      <w:proofErr w:type="gramEnd"/>
-      <w:r>
-        <w:t>.</w:t>
+        <w:t>Daten werden in einer Liste gespeichert, der älteste Wert wird hier entnommen. First in First out (FIFO). Da Daten von Vorne entnommen werden entsteht ungenutzter Speicher. Hier ist zu Achten, dass dieser Speicher möglichst freigegeben wird, natürlich ist eine umbauen des Speichers bei jedem Zugriff nicht unbedingt Sinnvoll.</w:t>
       </w:r>
     </w:p>
     <w:tbl>
@@ -6613,6 +6453,85 @@
     <w:p/>
     <w:p>
       <w:r>
+        <w:rPr>
+          <w:noProof/>
+          <w:lang w:eastAsia="de-DE"/>
+        </w:rPr>
+        <w:drawing>
+          <wp:inline distT="0" distB="0" distL="0" distR="0" wp14:anchorId="038B2E80" wp14:editId="574AB26D">
+            <wp:extent cx="5263763" cy="4145678"/>
+            <wp:effectExtent l="133350" t="114300" r="146685" b="140970"/>
+            <wp:docPr id="4" name="Grafik 4"/>
+            <wp:cNvGraphicFramePr>
+              <a:graphicFrameLocks xmlns:a="http://schemas.openxmlformats.org/drawingml/2006/main" noChangeAspect="1"/>
+            </wp:cNvGraphicFramePr>
+            <a:graphic xmlns:a="http://schemas.openxmlformats.org/drawingml/2006/main">
+              <a:graphicData uri="http://schemas.openxmlformats.org/drawingml/2006/picture">
+                <pic:pic xmlns:pic="http://schemas.openxmlformats.org/drawingml/2006/picture">
+                  <pic:nvPicPr>
+                    <pic:cNvPr id="4" name="Example_Queue.png"/>
+                    <pic:cNvPicPr/>
+                  </pic:nvPicPr>
+                  <pic:blipFill>
+                    <a:blip r:embed="rId13">
+                      <a:extLst>
+                        <a:ext uri="{28A0092B-C50C-407E-A947-70E740481C1C}">
+                          <a14:useLocalDpi xmlns:a14="http://schemas.microsoft.com/office/drawing/2010/main" val="0"/>
+                        </a:ext>
+                      </a:extLst>
+                    </a:blip>
+                    <a:stretch>
+                      <a:fillRect/>
+                    </a:stretch>
+                  </pic:blipFill>
+                  <pic:spPr>
+                    <a:xfrm>
+                      <a:off x="0" y="0"/>
+                      <a:ext cx="5266559" cy="4147880"/>
+                    </a:xfrm>
+                    <a:prstGeom prst="rect">
+                      <a:avLst/>
+                    </a:prstGeom>
+                    <a:solidFill>
+                      <a:srgbClr val="FFFFFF">
+                        <a:shade val="85000"/>
+                      </a:srgbClr>
+                    </a:solidFill>
+                    <a:ln w="88900" cap="sq">
+                      <a:solidFill>
+                        <a:srgbClr val="FFFFFF"/>
+                      </a:solidFill>
+                      <a:miter lim="800000"/>
+                    </a:ln>
+                    <a:effectLst>
+                      <a:outerShdw blurRad="55000" dist="18000" dir="5400000" algn="tl" rotWithShape="0">
+                        <a:srgbClr val="000000">
+                          <a:alpha val="40000"/>
+                        </a:srgbClr>
+                      </a:outerShdw>
+                    </a:effectLst>
+                    <a:scene3d>
+                      <a:camera prst="orthographicFront"/>
+                      <a:lightRig rig="twoPt" dir="t">
+                        <a:rot lat="0" lon="0" rev="7200000"/>
+                      </a:lightRig>
+                    </a:scene3d>
+                    <a:sp3d>
+                      <a:bevelT w="25400" h="19050"/>
+                      <a:contourClr>
+                        <a:srgbClr val="FFFFFF"/>
+                      </a:contourClr>
+                    </a:sp3d>
+                  </pic:spPr>
+                </pic:pic>
+              </a:graphicData>
+            </a:graphic>
+          </wp:inline>
+        </w:drawing>
+      </w:r>
+    </w:p>
+    <w:p>
+      <w:r>
         <w:br w:type="page"/>
       </w:r>
     </w:p>
@@ -6620,15 +6539,15 @@
       <w:pPr>
         <w:pStyle w:val="berschrift1"/>
       </w:pPr>
-      <w:bookmarkStart w:id="13" w:name="_Toc82683153"/>
-      <w:bookmarkStart w:id="14" w:name="_Toc82692850"/>
+      <w:bookmarkStart w:id="14" w:name="_Toc82683153"/>
+      <w:bookmarkStart w:id="15" w:name="_Toc82735901"/>
       <w:proofErr w:type="spellStart"/>
       <w:r>
         <w:lastRenderedPageBreak/>
         <w:t>LinkedList</w:t>
       </w:r>
-      <w:bookmarkEnd w:id="13"/>
       <w:bookmarkEnd w:id="14"/>
+      <w:bookmarkEnd w:id="15"/>
       <w:proofErr w:type="spellEnd"/>
     </w:p>
     <w:p>
@@ -8445,15 +8364,7 @@
               <w:jc w:val="left"/>
             </w:pPr>
             <w:r>
-              <w:t xml:space="preserve">5 – </w:t>
-            </w:r>
-            <w:proofErr w:type="gramStart"/>
-            <w:r>
-              <w:t>Pull(</w:t>
-            </w:r>
-            <w:proofErr w:type="gramEnd"/>
-            <w:r>
-              <w:t>1)</w:t>
+              <w:t>5 – Pull(1)</w:t>
             </w:r>
           </w:p>
         </w:tc>
@@ -8864,21 +8775,123 @@
     </w:tbl>
     <w:p>
       <w:r>
+        <w:rPr>
+          <w:noProof/>
+          <w:lang w:eastAsia="de-DE"/>
+        </w:rPr>
+        <w:drawing>
+          <wp:anchor distT="0" distB="0" distL="114300" distR="114300" simplePos="0" relativeHeight="251661312" behindDoc="1" locked="0" layoutInCell="1" allowOverlap="1" wp14:anchorId="152762B2" wp14:editId="5041B0DF">
+            <wp:simplePos x="0" y="0"/>
+            <wp:positionH relativeFrom="column">
+              <wp:posOffset>237076</wp:posOffset>
+            </wp:positionH>
+            <wp:positionV relativeFrom="paragraph">
+              <wp:posOffset>2953882</wp:posOffset>
+            </wp:positionV>
+            <wp:extent cx="4479290" cy="4420870"/>
+            <wp:effectExtent l="114300" t="114300" r="111760" b="151130"/>
+            <wp:wrapTight wrapText="bothSides">
+              <wp:wrapPolygon edited="0">
+                <wp:start x="-551" y="-558"/>
+                <wp:lineTo x="-551" y="22245"/>
+                <wp:lineTo x="22047" y="22245"/>
+                <wp:lineTo x="22047" y="-558"/>
+                <wp:lineTo x="-551" y="-558"/>
+              </wp:wrapPolygon>
+            </wp:wrapTight>
+            <wp:docPr id="5" name="Grafik 5"/>
+            <wp:cNvGraphicFramePr>
+              <a:graphicFrameLocks xmlns:a="http://schemas.openxmlformats.org/drawingml/2006/main" noChangeAspect="1"/>
+            </wp:cNvGraphicFramePr>
+            <a:graphic xmlns:a="http://schemas.openxmlformats.org/drawingml/2006/main">
+              <a:graphicData uri="http://schemas.openxmlformats.org/drawingml/2006/picture">
+                <pic:pic xmlns:pic="http://schemas.openxmlformats.org/drawingml/2006/picture">
+                  <pic:nvPicPr>
+                    <pic:cNvPr id="5" name="Example_LinkedList.png"/>
+                    <pic:cNvPicPr/>
+                  </pic:nvPicPr>
+                  <pic:blipFill>
+                    <a:blip r:embed="rId14">
+                      <a:extLst>
+                        <a:ext uri="{28A0092B-C50C-407E-A947-70E740481C1C}">
+                          <a14:useLocalDpi xmlns:a14="http://schemas.microsoft.com/office/drawing/2010/main" val="0"/>
+                        </a:ext>
+                      </a:extLst>
+                    </a:blip>
+                    <a:stretch>
+                      <a:fillRect/>
+                    </a:stretch>
+                  </pic:blipFill>
+                  <pic:spPr>
+                    <a:xfrm>
+                      <a:off x="0" y="0"/>
+                      <a:ext cx="4479290" cy="4420870"/>
+                    </a:xfrm>
+                    <a:prstGeom prst="rect">
+                      <a:avLst/>
+                    </a:prstGeom>
+                    <a:solidFill>
+                      <a:srgbClr val="FFFFFF">
+                        <a:shade val="85000"/>
+                      </a:srgbClr>
+                    </a:solidFill>
+                    <a:ln w="88900" cap="sq">
+                      <a:solidFill>
+                        <a:srgbClr val="FFFFFF"/>
+                      </a:solidFill>
+                      <a:miter lim="800000"/>
+                    </a:ln>
+                    <a:effectLst>
+                      <a:outerShdw blurRad="55000" dist="18000" dir="5400000" algn="tl" rotWithShape="0">
+                        <a:srgbClr val="000000">
+                          <a:alpha val="40000"/>
+                        </a:srgbClr>
+                      </a:outerShdw>
+                    </a:effectLst>
+                    <a:scene3d>
+                      <a:camera prst="orthographicFront"/>
+                      <a:lightRig rig="twoPt" dir="t">
+                        <a:rot lat="0" lon="0" rev="7200000"/>
+                      </a:lightRig>
+                    </a:scene3d>
+                    <a:sp3d>
+                      <a:bevelT w="25400" h="19050"/>
+                      <a:contourClr>
+                        <a:srgbClr val="FFFFFF"/>
+                      </a:contourClr>
+                    </a:sp3d>
+                  </pic:spPr>
+                </pic:pic>
+              </a:graphicData>
+            </a:graphic>
+            <wp14:sizeRelH relativeFrom="page">
+              <wp14:pctWidth>0</wp14:pctWidth>
+            </wp14:sizeRelH>
+            <wp14:sizeRelV relativeFrom="page">
+              <wp14:pctHeight>0</wp14:pctHeight>
+            </wp14:sizeRelV>
+          </wp:anchor>
+        </w:drawing>
+      </w:r>
+      <w:r>
         <w:br w:type="textWrapping" w:clear="all"/>
       </w:r>
+      <w:r>
+        <w:br w:type="page"/>
+      </w:r>
     </w:p>
-    <w:p/>
     <w:p>
       <w:pPr>
         <w:pStyle w:val="berschrift1"/>
       </w:pPr>
-      <w:bookmarkStart w:id="15" w:name="_Toc82683154"/>
-      <w:bookmarkStart w:id="16" w:name="_Toc82692851"/>
-      <w:r>
+      <w:bookmarkStart w:id="16" w:name="_Toc82683154"/>
+      <w:bookmarkStart w:id="17" w:name="_Toc82735902"/>
+      <w:r>
+        <w:lastRenderedPageBreak/>
         <w:t>String</w:t>
       </w:r>
-      <w:bookmarkEnd w:id="15"/>
       <w:bookmarkEnd w:id="16"/>
+      <w:bookmarkEnd w:id="17"/>
     </w:p>
     <w:p>
       <w:r>
@@ -8893,6 +8906,7 @@
       <w:r>
         <w:rPr>
           <w:noProof/>
+          <w:lang w:eastAsia="de-DE"/>
         </w:rPr>
         <mc:AlternateContent>
           <mc:Choice Requires="wps">
@@ -8963,7 +8977,7 @@
               </wp:anchor>
             </w:drawing>
           </mc:Choice>
-          <mc:Fallback xmlns="">
+          <mc:Fallback xmlns="" xmlns:w16se="http://schemas.microsoft.com/office/word/2015/wordml/symex" xmlns:w16sdtdh="http://schemas.microsoft.com/office/word/2020/wordml/sdtdatahash" xmlns:w16="http://schemas.microsoft.com/office/word/2018/wordml" xmlns:w16cid="http://schemas.microsoft.com/office/word/2016/wordml/cid" xmlns:w16cex="http://schemas.microsoft.com/office/word/2018/wordml/cex" xmlns:am3d="http://schemas.microsoft.com/office/drawing/2017/model3d" xmlns:aink="http://schemas.microsoft.com/office/drawing/2016/ink" xmlns:cx8="http://schemas.microsoft.com/office/drawing/2016/5/14/chartex" xmlns:cx7="http://schemas.microsoft.com/office/drawing/2016/5/13/chartex" xmlns:cx6="http://schemas.microsoft.com/office/drawing/2016/5/12/chartex" xmlns:cx5="http://schemas.microsoft.com/office/drawing/2016/5/11/chartex" xmlns:cx4="http://schemas.microsoft.com/office/drawing/2016/5/10/chartex" xmlns:cx3="http://schemas.microsoft.com/office/drawing/2016/5/9/chartex" xmlns:cx2="http://schemas.microsoft.com/office/drawing/2015/10/21/chartex" xmlns:cx1="http://schemas.microsoft.com/office/drawing/2015/9/8/chartex" xmlns:cx="http://schemas.microsoft.com/office/drawing/2014/chartex">
             <w:pict>
               <v:rect w14:anchorId="013ED8C5" id="Rechteck 2" o:spid="_x0000_s1026" style="position:absolute;margin-left:18.15pt;margin-top:12.65pt;width:383.75pt;height:59.1pt;z-index:-251657217;visibility:visible;mso-wrap-style:square;mso-width-percent:0;mso-height-percent:0;mso-wrap-distance-left:9pt;mso-wrap-distance-top:0;mso-wrap-distance-right:9pt;mso-wrap-distance-bottom:0;mso-position-horizontal:absolute;mso-position-horizontal-relative:text;mso-position-vertical:absolute;mso-position-vertical-relative:text;mso-width-percent:0;mso-height-percent:0;mso-width-relative:margin;mso-height-relative:margin;v-text-anchor:middle" o:gfxdata="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" filled="f" strokecolor="black [3213]" strokeweight="1pt"/>
             </w:pict>
@@ -9003,9 +9017,12 @@
         <w:t xml:space="preserve">„Das ist ein </w:t>
       </w:r>
       <w:proofErr w:type="spellStart"/>
+      <w:r>
+        <w:t>test</w:t>
+      </w:r>
       <w:proofErr w:type="gramStart"/>
       <w:r>
-        <w:t>test!TEST</w:t>
+        <w:t>!TEST</w:t>
       </w:r>
       <w:proofErr w:type="spellEnd"/>
       <w:proofErr w:type="gramEnd"/>
@@ -9049,17 +9066,12 @@
         <w:tab/>
       </w:r>
       <w:proofErr w:type="spellStart"/>
-      <w:proofErr w:type="gramStart"/>
       <w:r>
         <w:t>StringGetFullString</w:t>
       </w:r>
       <w:proofErr w:type="spellEnd"/>
       <w:r>
-        <w:t>(</w:t>
-      </w:r>
-      <w:proofErr w:type="gramEnd"/>
-      <w:r>
-        <w:t>);</w:t>
+        <w:t>();</w:t>
       </w:r>
     </w:p>
     <w:p/>
@@ -9068,32 +9080,31 @@
       <w:pPr>
         <w:pStyle w:val="berschrift2"/>
       </w:pPr>
-      <w:bookmarkStart w:id="17" w:name="_Toc82692852"/>
-      <w:r>
-        <w:lastRenderedPageBreak/>
+      <w:bookmarkStart w:id="18" w:name="_Toc82735903"/>
+      <w:r>
         <w:t>Codebeispiel:</w:t>
       </w:r>
-      <w:bookmarkEnd w:id="17"/>
+      <w:bookmarkEnd w:id="18"/>
     </w:p>
-    <w:bookmarkStart w:id="18" w:name="_MON_1693303100"/>
-    <w:bookmarkEnd w:id="18"/>
+    <w:bookmarkStart w:id="19" w:name="_MON_1693303100"/>
+    <w:bookmarkEnd w:id="19"/>
     <w:p>
       <w:r>
         <w:object w:dxaOrig="9072" w:dyaOrig="6007" w14:anchorId="62F48B80">
-          <v:shape id="_x0000_i1168" type="#_x0000_t75" style="width:402.75pt;height:267pt" o:ole="">
-            <v:imagedata r:id="rId12" o:title=""/>
+          <v:shape id="_x0000_i1027" type="#_x0000_t75" style="width:402.55pt;height:266.7pt" o:ole="" o:bordertopcolor="this" o:borderleftcolor="this" o:borderbottomcolor="this" o:borderrightcolor="this">
+            <v:imagedata r:id="rId15" o:title=""/>
             <w10:bordertop type="single" width="4"/>
             <w10:borderleft type="single" width="4"/>
             <w10:borderbottom type="single" width="4"/>
             <w10:borderright type="single" width="4"/>
           </v:shape>
-          <o:OLEObject Type="Embed" ProgID="Word.OpenDocumentText.12" ShapeID="_x0000_i1168" DrawAspect="Content" ObjectID="_1693305702" r:id="rId13"/>
+          <o:OLEObject Type="Embed" ProgID="Word.OpenDocumentText.12" ShapeID="_x0000_i1027" DrawAspect="Content" ObjectID="_1693348665" r:id="rId16"/>
         </w:object>
       </w:r>
     </w:p>
     <w:sectPr>
-      <w:headerReference w:type="default" r:id="rId14"/>
-      <w:footerReference w:type="default" r:id="rId15"/>
+      <w:headerReference w:type="default" r:id="rId17"/>
+      <w:footerReference w:type="default" r:id="rId18"/>
       <w:pgSz w:w="11906" w:h="16838"/>
       <w:pgMar w:top="1417" w:right="1417" w:bottom="1134" w:left="1417" w:header="708" w:footer="708" w:gutter="0"/>
       <w:pgNumType w:start="0"/>
@@ -9106,7 +9117,7 @@
 </file>
 
 <file path=word/endnotes.xml><?xml version="1.0" encoding="utf-8"?>
-<w:endnotes xmlns:wpc="http://schemas.microsoft.com/office/word/2010/wordprocessingCanvas" xmlns:cx="http://schemas.microsoft.com/office/drawing/2014/chartex" xmlns:cx1="http://schemas.microsoft.com/office/drawing/2015/9/8/chartex" xmlns:cx2="http://schemas.microsoft.com/office/drawing/2015/10/21/chartex" xmlns:cx3="http://schemas.microsoft.com/office/drawing/2016/5/9/chartex" xmlns:cx4="http://schemas.microsoft.com/office/drawing/2016/5/10/chartex" xmlns:cx5="http://schemas.microsoft.com/office/drawing/2016/5/11/chartex" xmlns:cx6="http://schemas.microsoft.com/office/drawing/2016/5/12/chartex" xmlns:cx7="http://schemas.microsoft.com/office/drawing/2016/5/13/chartex" xmlns:cx8="http://schemas.microsoft.com/office/drawing/2016/5/14/chartex" xmlns:mc="http://schemas.openxmlformats.org/markup-compatibility/2006" xmlns:aink="http://schemas.microsoft.com/office/drawing/2016/ink" xmlns:am3d="http://schemas.microsoft.com/office/drawing/2017/model3d" xmlns:o="urn:schemas-microsoft-com:office:office" xmlns:r="http://schemas.openxmlformats.org/officeDocument/2006/relationships" xmlns:m="http://schemas.openxmlformats.org/officeDocument/2006/math" xmlns:v="urn:schemas-microsoft-com:vml" xmlns:wp14="http://schemas.microsoft.com/office/word/2010/wordprocessingDrawing" xmlns:wp="http://schemas.openxmlformats.org/drawingml/2006/wordprocessingDrawing" xmlns:w10="urn:schemas-microsoft-com:office:word" xmlns:w="http://schemas.openxmlformats.org/wordprocessingml/2006/main" xmlns:w14="http://schemas.microsoft.com/office/word/2010/wordml" xmlns:w15="http://schemas.microsoft.com/office/word/2012/wordml" xmlns:w16cex="http://schemas.microsoft.com/office/word/2018/wordml/cex" xmlns:w16cid="http://schemas.microsoft.com/office/word/2016/wordml/cid" xmlns:w16="http://schemas.microsoft.com/office/word/2018/wordml" xmlns:w16sdtdh="http://schemas.microsoft.com/office/word/2020/wordml/sdtdatahash" xmlns:w16se="http://schemas.microsoft.com/office/word/2015/wordml/symex" xmlns:wpg="http://schemas.microsoft.com/office/word/2010/wordprocessingGroup" xmlns:wpi="http://schemas.microsoft.com/office/word/2010/wordprocessingInk" xmlns:wne="http://schemas.microsoft.com/office/word/2006/wordml" xmlns:wps="http://schemas.microsoft.com/office/word/2010/wordprocessingShape" mc:Ignorable="w14 w15 w16se w16cid w16 w16cex w16sdtdh wp14">
+<w:endnotes xmlns:wpc="http://schemas.microsoft.com/office/word/2010/wordprocessingCanvas" xmlns:mc="http://schemas.openxmlformats.org/markup-compatibility/2006" xmlns:o="urn:schemas-microsoft-com:office:office" xmlns:r="http://schemas.openxmlformats.org/officeDocument/2006/relationships" xmlns:m="http://schemas.openxmlformats.org/officeDocument/2006/math" xmlns:v="urn:schemas-microsoft-com:vml" xmlns:wp14="http://schemas.microsoft.com/office/word/2010/wordprocessingDrawing" xmlns:wp="http://schemas.openxmlformats.org/drawingml/2006/wordprocessingDrawing" xmlns:w10="urn:schemas-microsoft-com:office:word" xmlns:w="http://schemas.openxmlformats.org/wordprocessingml/2006/main" xmlns:w14="http://schemas.microsoft.com/office/word/2010/wordml" xmlns:w15="http://schemas.microsoft.com/office/word/2012/wordml" xmlns:wpg="http://schemas.microsoft.com/office/word/2010/wordprocessingGroup" xmlns:wpi="http://schemas.microsoft.com/office/word/2010/wordprocessingInk" xmlns:wne="http://schemas.microsoft.com/office/word/2006/wordml" xmlns:wps="http://schemas.microsoft.com/office/word/2010/wordprocessingShape" mc:Ignorable="w14 w15 wp14">
   <w:endnote w:type="separator" w:id="-1">
     <w:p>
       <w:pPr>
@@ -9131,7 +9142,7 @@
 </file>
 
 <file path=word/footer1.xml><?xml version="1.0" encoding="utf-8"?>
-<w:ftr xmlns:wpc="http://schemas.microsoft.com/office/word/2010/wordprocessingCanvas" xmlns:cx="http://schemas.microsoft.com/office/drawing/2014/chartex" xmlns:cx1="http://schemas.microsoft.com/office/drawing/2015/9/8/chartex" xmlns:cx2="http://schemas.microsoft.com/office/drawing/2015/10/21/chartex" xmlns:cx3="http://schemas.microsoft.com/office/drawing/2016/5/9/chartex" xmlns:cx4="http://schemas.microsoft.com/office/drawing/2016/5/10/chartex" xmlns:cx5="http://schemas.microsoft.com/office/drawing/2016/5/11/chartex" xmlns:cx6="http://schemas.microsoft.com/office/drawing/2016/5/12/chartex" xmlns:cx7="http://schemas.microsoft.com/office/drawing/2016/5/13/chartex" xmlns:cx8="http://schemas.microsoft.com/office/drawing/2016/5/14/chartex" xmlns:mc="http://schemas.openxmlformats.org/markup-compatibility/2006" xmlns:aink="http://schemas.microsoft.com/office/drawing/2016/ink" xmlns:am3d="http://schemas.microsoft.com/office/drawing/2017/model3d" xmlns:o="urn:schemas-microsoft-com:office:office" xmlns:r="http://schemas.openxmlformats.org/officeDocument/2006/relationships" xmlns:m="http://schemas.openxmlformats.org/officeDocument/2006/math" xmlns:v="urn:schemas-microsoft-com:vml" xmlns:wp14="http://schemas.microsoft.com/office/word/2010/wordprocessingDrawing" xmlns:wp="http://schemas.openxmlformats.org/drawingml/2006/wordprocessingDrawing" xmlns:w10="urn:schemas-microsoft-com:office:word" xmlns:w="http://schemas.openxmlformats.org/wordprocessingml/2006/main" xmlns:w14="http://schemas.microsoft.com/office/word/2010/wordml" xmlns:w15="http://schemas.microsoft.com/office/word/2012/wordml" xmlns:w16cex="http://schemas.microsoft.com/office/word/2018/wordml/cex" xmlns:w16cid="http://schemas.microsoft.com/office/word/2016/wordml/cid" xmlns:w16="http://schemas.microsoft.com/office/word/2018/wordml" xmlns:w16sdtdh="http://schemas.microsoft.com/office/word/2020/wordml/sdtdatahash" xmlns:w16se="http://schemas.microsoft.com/office/word/2015/wordml/symex" xmlns:wpg="http://schemas.microsoft.com/office/word/2010/wordprocessingGroup" xmlns:wpi="http://schemas.microsoft.com/office/word/2010/wordprocessingInk" xmlns:wne="http://schemas.microsoft.com/office/word/2006/wordml" xmlns:wps="http://schemas.microsoft.com/office/word/2010/wordprocessingShape" mc:Ignorable="w14 w15 w16se w16cid w16 w16cex w16sdtdh wp14">
+<w:ftr xmlns:wpc="http://schemas.microsoft.com/office/word/2010/wordprocessingCanvas" xmlns:mc="http://schemas.openxmlformats.org/markup-compatibility/2006" xmlns:o="urn:schemas-microsoft-com:office:office" xmlns:r="http://schemas.openxmlformats.org/officeDocument/2006/relationships" xmlns:m="http://schemas.openxmlformats.org/officeDocument/2006/math" xmlns:v="urn:schemas-microsoft-com:vml" xmlns:wp14="http://schemas.microsoft.com/office/word/2010/wordprocessingDrawing" xmlns:wp="http://schemas.openxmlformats.org/drawingml/2006/wordprocessingDrawing" xmlns:w10="urn:schemas-microsoft-com:office:word" xmlns:w="http://schemas.openxmlformats.org/wordprocessingml/2006/main" xmlns:w14="http://schemas.microsoft.com/office/word/2010/wordml" xmlns:w15="http://schemas.microsoft.com/office/word/2012/wordml" xmlns:wpg="http://schemas.microsoft.com/office/word/2010/wordprocessingGroup" xmlns:wpi="http://schemas.microsoft.com/office/word/2010/wordprocessingInk" xmlns:wne="http://schemas.microsoft.com/office/word/2006/wordml" xmlns:wps="http://schemas.microsoft.com/office/word/2010/wordprocessingShape" mc:Ignorable="w14 w15 wp14">
   <w:p>
     <w:pPr>
       <w:tabs>
@@ -9194,7 +9205,7 @@
         <w:sz w:val="24"/>
         <w:szCs w:val="24"/>
       </w:rPr>
-      <w:t>2</w:t>
+      <w:t>8</w:t>
     </w:r>
     <w:r>
       <w:rPr>
@@ -9243,7 +9254,7 @@
         <w:sz w:val="24"/>
         <w:szCs w:val="24"/>
       </w:rPr>
-      <w:t>2</w:t>
+      <w:t>8</w:t>
     </w:r>
     <w:r>
       <w:rPr>
@@ -9263,7 +9274,7 @@
 </file>
 
 <file path=word/footnotes.xml><?xml version="1.0" encoding="utf-8"?>
-<w:footnotes xmlns:wpc="http://schemas.microsoft.com/office/word/2010/wordprocessingCanvas" xmlns:cx="http://schemas.microsoft.com/office/drawing/2014/chartex" xmlns:cx1="http://schemas.microsoft.com/office/drawing/2015/9/8/chartex" xmlns:cx2="http://schemas.microsoft.com/office/drawing/2015/10/21/chartex" xmlns:cx3="http://schemas.microsoft.com/office/drawing/2016/5/9/chartex" xmlns:cx4="http://schemas.microsoft.com/office/drawing/2016/5/10/chartex" xmlns:cx5="http://schemas.microsoft.com/office/drawing/2016/5/11/chartex" xmlns:cx6="http://schemas.microsoft.com/office/drawing/2016/5/12/chartex" xmlns:cx7="http://schemas.microsoft.com/office/drawing/2016/5/13/chartex" xmlns:cx8="http://schemas.microsoft.com/office/drawing/2016/5/14/chartex" xmlns:mc="http://schemas.openxmlformats.org/markup-compatibility/2006" xmlns:aink="http://schemas.microsoft.com/office/drawing/2016/ink" xmlns:am3d="http://schemas.microsoft.com/office/drawing/2017/model3d" xmlns:o="urn:schemas-microsoft-com:office:office" xmlns:r="http://schemas.openxmlformats.org/officeDocument/2006/relationships" xmlns:m="http://schemas.openxmlformats.org/officeDocument/2006/math" xmlns:v="urn:schemas-microsoft-com:vml" xmlns:wp14="http://schemas.microsoft.com/office/word/2010/wordprocessingDrawing" xmlns:wp="http://schemas.openxmlformats.org/drawingml/2006/wordprocessingDrawing" xmlns:w10="urn:schemas-microsoft-com:office:word" xmlns:w="http://schemas.openxmlformats.org/wordprocessingml/2006/main" xmlns:w14="http://schemas.microsoft.com/office/word/2010/wordml" xmlns:w15="http://schemas.microsoft.com/office/word/2012/wordml" xmlns:w16cex="http://schemas.microsoft.com/office/word/2018/wordml/cex" xmlns:w16cid="http://schemas.microsoft.com/office/word/2016/wordml/cid" xmlns:w16="http://schemas.microsoft.com/office/word/2018/wordml" xmlns:w16sdtdh="http://schemas.microsoft.com/office/word/2020/wordml/sdtdatahash" xmlns:w16se="http://schemas.microsoft.com/office/word/2015/wordml/symex" xmlns:wpg="http://schemas.microsoft.com/office/word/2010/wordprocessingGroup" xmlns:wpi="http://schemas.microsoft.com/office/word/2010/wordprocessingInk" xmlns:wne="http://schemas.microsoft.com/office/word/2006/wordml" xmlns:wps="http://schemas.microsoft.com/office/word/2010/wordprocessingShape" mc:Ignorable="w14 w15 w16se w16cid w16 w16cex w16sdtdh wp14">
+<w:footnotes xmlns:wpc="http://schemas.microsoft.com/office/word/2010/wordprocessingCanvas" xmlns:mc="http://schemas.openxmlformats.org/markup-compatibility/2006" xmlns:o="urn:schemas-microsoft-com:office:office" xmlns:r="http://schemas.openxmlformats.org/officeDocument/2006/relationships" xmlns:m="http://schemas.openxmlformats.org/officeDocument/2006/math" xmlns:v="urn:schemas-microsoft-com:vml" xmlns:wp14="http://schemas.microsoft.com/office/word/2010/wordprocessingDrawing" xmlns:wp="http://schemas.openxmlformats.org/drawingml/2006/wordprocessingDrawing" xmlns:w10="urn:schemas-microsoft-com:office:word" xmlns:w="http://schemas.openxmlformats.org/wordprocessingml/2006/main" xmlns:w14="http://schemas.microsoft.com/office/word/2010/wordml" xmlns:w15="http://schemas.microsoft.com/office/word/2012/wordml" xmlns:wpg="http://schemas.microsoft.com/office/word/2010/wordprocessingGroup" xmlns:wpi="http://schemas.microsoft.com/office/word/2010/wordprocessingInk" xmlns:wne="http://schemas.microsoft.com/office/word/2006/wordml" xmlns:wps="http://schemas.microsoft.com/office/word/2010/wordprocessingShape" mc:Ignorable="w14 w15 wp14">
   <w:footnote w:type="separator" w:id="-1">
     <w:p>
       <w:pPr>
@@ -9288,7 +9299,7 @@
 </file>
 
 <file path=word/header1.xml><?xml version="1.0" encoding="utf-8"?>
-<w:hdr xmlns:wpc="http://schemas.microsoft.com/office/word/2010/wordprocessingCanvas" xmlns:cx="http://schemas.microsoft.com/office/drawing/2014/chartex" xmlns:cx1="http://schemas.microsoft.com/office/drawing/2015/9/8/chartex" xmlns:cx2="http://schemas.microsoft.com/office/drawing/2015/10/21/chartex" xmlns:cx3="http://schemas.microsoft.com/office/drawing/2016/5/9/chartex" xmlns:cx4="http://schemas.microsoft.com/office/drawing/2016/5/10/chartex" xmlns:cx5="http://schemas.microsoft.com/office/drawing/2016/5/11/chartex" xmlns:cx6="http://schemas.microsoft.com/office/drawing/2016/5/12/chartex" xmlns:cx7="http://schemas.microsoft.com/office/drawing/2016/5/13/chartex" xmlns:cx8="http://schemas.microsoft.com/office/drawing/2016/5/14/chartex" xmlns:mc="http://schemas.openxmlformats.org/markup-compatibility/2006" xmlns:aink="http://schemas.microsoft.com/office/drawing/2016/ink" xmlns:am3d="http://schemas.microsoft.com/office/drawing/2017/model3d" xmlns:o="urn:schemas-microsoft-com:office:office" xmlns:r="http://schemas.openxmlformats.org/officeDocument/2006/relationships" xmlns:m="http://schemas.openxmlformats.org/officeDocument/2006/math" xmlns:v="urn:schemas-microsoft-com:vml" xmlns:wp14="http://schemas.microsoft.com/office/word/2010/wordprocessingDrawing" xmlns:wp="http://schemas.openxmlformats.org/drawingml/2006/wordprocessingDrawing" xmlns:w10="urn:schemas-microsoft-com:office:word" xmlns:w="http://schemas.openxmlformats.org/wordprocessingml/2006/main" xmlns:w14="http://schemas.microsoft.com/office/word/2010/wordml" xmlns:w15="http://schemas.microsoft.com/office/word/2012/wordml" xmlns:w16cex="http://schemas.microsoft.com/office/word/2018/wordml/cex" xmlns:w16cid="http://schemas.microsoft.com/office/word/2016/wordml/cid" xmlns:w16="http://schemas.microsoft.com/office/word/2018/wordml" xmlns:w16sdtdh="http://schemas.microsoft.com/office/word/2020/wordml/sdtdatahash" xmlns:w16se="http://schemas.microsoft.com/office/word/2015/wordml/symex" xmlns:wpg="http://schemas.microsoft.com/office/word/2010/wordprocessingGroup" xmlns:wpi="http://schemas.microsoft.com/office/word/2010/wordprocessingInk" xmlns:wne="http://schemas.microsoft.com/office/word/2006/wordml" xmlns:wps="http://schemas.microsoft.com/office/word/2010/wordprocessingShape" mc:Ignorable="w14 w15 w16se w16cid w16 w16cex w16sdtdh wp14">
+<w:hdr xmlns:wpc="http://schemas.microsoft.com/office/word/2010/wordprocessingCanvas" xmlns:mc="http://schemas.openxmlformats.org/markup-compatibility/2006" xmlns:o="urn:schemas-microsoft-com:office:office" xmlns:r="http://schemas.openxmlformats.org/officeDocument/2006/relationships" xmlns:m="http://schemas.openxmlformats.org/officeDocument/2006/math" xmlns:v="urn:schemas-microsoft-com:vml" xmlns:wp14="http://schemas.microsoft.com/office/word/2010/wordprocessingDrawing" xmlns:wp="http://schemas.openxmlformats.org/drawingml/2006/wordprocessingDrawing" xmlns:w10="urn:schemas-microsoft-com:office:word" xmlns:w="http://schemas.openxmlformats.org/wordprocessingml/2006/main" xmlns:w14="http://schemas.microsoft.com/office/word/2010/wordml" xmlns:w15="http://schemas.microsoft.com/office/word/2012/wordml" xmlns:wpg="http://schemas.microsoft.com/office/word/2010/wordprocessingGroup" xmlns:wpi="http://schemas.microsoft.com/office/word/2010/wordprocessingInk" xmlns:wne="http://schemas.microsoft.com/office/word/2006/wordml" xmlns:wps="http://schemas.microsoft.com/office/word/2010/wordprocessingShape" mc:Ignorable="w14 w15 wp14">
   <w:p>
     <w:pPr>
       <w:pStyle w:val="Kopfzeile"/>
@@ -9301,7 +9312,7 @@
 </file>
 
 <file path=word/styles.xml><?xml version="1.0" encoding="utf-8"?>
-<w:styles xmlns:mc="http://schemas.openxmlformats.org/markup-compatibility/2006" xmlns:r="http://schemas.openxmlformats.org/officeDocument/2006/relationships" xmlns:w="http://schemas.openxmlformats.org/wordprocessingml/2006/main" xmlns:w14="http://schemas.microsoft.com/office/word/2010/wordml" xmlns:w15="http://schemas.microsoft.com/office/word/2012/wordml" xmlns:w16cex="http://schemas.microsoft.com/office/word/2018/wordml/cex" xmlns:w16cid="http://schemas.microsoft.com/office/word/2016/wordml/cid" xmlns:w16="http://schemas.microsoft.com/office/word/2018/wordml" xmlns:w16sdtdh="http://schemas.microsoft.com/office/word/2020/wordml/sdtdatahash" xmlns:w16se="http://schemas.microsoft.com/office/word/2015/wordml/symex" mc:Ignorable="w14 w15 w16se w16cid w16 w16cex w16sdtdh">
+<w:styles xmlns:mc="http://schemas.openxmlformats.org/markup-compatibility/2006" xmlns:r="http://schemas.openxmlformats.org/officeDocument/2006/relationships" xmlns:w="http://schemas.openxmlformats.org/wordprocessingml/2006/main" xmlns:w14="http://schemas.microsoft.com/office/word/2010/wordml" xmlns:w15="http://schemas.microsoft.com/office/word/2012/wordml" mc:Ignorable="w14 w15">
   <w:docDefaults>
     <w:rPrDefault>
       <w:rPr>
@@ -9317,7 +9328,7 @@
       </w:pPr>
     </w:pPrDefault>
   </w:docDefaults>
-  <w:latentStyles w:defLockedState="0" w:defUIPriority="99" w:defSemiHidden="0" w:defUnhideWhenUsed="0" w:defQFormat="0" w:count="376">
+  <w:latentStyles w:defLockedState="0" w:defUIPriority="99" w:defSemiHidden="0" w:defUnhideWhenUsed="0" w:defQFormat="0" w:count="371">
     <w:lsdException w:name="Normal" w:uiPriority="0" w:qFormat="1"/>
     <w:lsdException w:name="heading 1" w:uiPriority="9" w:qFormat="1"/>
     <w:lsdException w:name="heading 2" w:semiHidden="1" w:uiPriority="9" w:unhideWhenUsed="1" w:qFormat="1"/>
@@ -9689,11 +9700,6 @@
     <w:lsdException w:name="List Table 5 Dark Accent 6" w:uiPriority="50"/>
     <w:lsdException w:name="List Table 6 Colorful Accent 6" w:uiPriority="51"/>
     <w:lsdException w:name="List Table 7 Colorful Accent 6" w:uiPriority="52"/>
-    <w:lsdException w:name="Mention" w:semiHidden="1" w:unhideWhenUsed="1"/>
-    <w:lsdException w:name="Smart Hyperlink" w:semiHidden="1" w:unhideWhenUsed="1"/>
-    <w:lsdException w:name="Hashtag" w:semiHidden="1" w:unhideWhenUsed="1"/>
-    <w:lsdException w:name="Unresolved Mention" w:semiHidden="1" w:unhideWhenUsed="1"/>
-    <w:lsdException w:name="Smart Link" w:semiHidden="1" w:unhideWhenUsed="1"/>
   </w:latentStyles>
   <w:style w:type="paragraph" w:default="1" w:styleId="Standard">
     <w:name w:val="Normal"/>
@@ -9798,7 +9804,6 @@
   <w:style w:type="character" w:default="1" w:styleId="Absatz-Standardschriftart">
     <w:name w:val="Default Paragraph Font"/>
     <w:uiPriority w:val="1"/>
-    <w:semiHidden/>
     <w:unhideWhenUsed/>
   </w:style>
   <w:style w:type="table" w:default="1" w:styleId="NormaleTabelle">
@@ -10314,7 +10319,7 @@
 </file>
 
 <file path=customXml/itemProps1.xml><?xml version="1.0" encoding="utf-8"?>
-<ds:datastoreItem xmlns:ds="http://schemas.openxmlformats.org/officeDocument/2006/customXml" ds:itemID="{A30BA030-063D-4A78-8B25-CE041C39C5A3}">
+<ds:datastoreItem xmlns:ds="http://schemas.openxmlformats.org/officeDocument/2006/customXml" ds:itemID="{BA5AE9BA-F434-4E15-9236-D277E9EA6ED2}">
   <ds:schemaRefs>
     <ds:schemaRef ds:uri="http://schemas.openxmlformats.org/officeDocument/2006/bibliography"/>
   </ds:schemaRefs>

</xml_diff>